<commit_message>
sitne izmene zbog trake za navigaciju (defekat 22)
</commit_message>
<xml_diff>
--- a/Dokumentacija/Faza2/SSU/SSU_5.1-5.4_5.7/SSU_5.1_RegistracijaKorisnika.docx
+++ b/Dokumentacija/Faza2/SSU/SSU_5.1-5.4_5.7/SSU_5.1_RegistracijaKorisnika.docx
@@ -727,6 +727,31 @@
               </w:rPr>
               <w:t>ispravljen alternativni tok 2.2.2 tako da se popravi defekat 13</w:t>
             </w:r>
+            <w:r>
+              <w:rPr>
+                <w:rFonts w:ascii="Times New Roman" w:hAnsi="Times New Roman" w:cs="Times New Roman"/>
+                <w:sz w:val="24"/>
+                <w:szCs w:val="24"/>
+              </w:rPr>
+              <w:t>,</w:t>
+            </w:r>
+          </w:p>
+          <w:p>
+            <w:pPr>
+              <w:rPr>
+                <w:rFonts w:ascii="Times New Roman" w:hAnsi="Times New Roman" w:cs="Times New Roman"/>
+                <w:sz w:val="24"/>
+                <w:szCs w:val="24"/>
+              </w:rPr>
+            </w:pPr>
+            <w:r>
+              <w:rPr>
+                <w:rFonts w:ascii="Times New Roman" w:hAnsi="Times New Roman" w:cs="Times New Roman"/>
+                <w:sz w:val="24"/>
+                <w:szCs w:val="24"/>
+              </w:rPr>
+              <w:t>sitne izmene u osnovnom toku zbog trake za navigaciju</w:t>
+            </w:r>
           </w:p>
         </w:tc>
         <w:tc>
@@ -1085,7 +1110,7 @@
           <w:r>
             <w:fldChar w:fldCharType="separate"/>
           </w:r>
-          <w:hyperlink w:anchor="_Toc100850009" w:history="1">
+          <w:hyperlink w:anchor="_Toc100866081" w:history="1">
             <w:r>
               <w:rPr>
                 <w:rStyle w:val="Hyperlink"/>
@@ -1129,7 +1154,7 @@
                 <w:noProof/>
                 <w:webHidden/>
               </w:rPr>
-              <w:instrText xml:space="preserve"> PAGEREF _Toc100850009 \h </w:instrText>
+              <w:instrText xml:space="preserve"> PAGEREF _Toc100866081 \h </w:instrText>
             </w:r>
             <w:r>
               <w:rPr>
@@ -1174,7 +1199,7 @@
               <w:sz w:val="22"/>
             </w:rPr>
           </w:pPr>
-          <w:hyperlink w:anchor="_Toc100850010" w:history="1">
+          <w:hyperlink w:anchor="_Toc100866082" w:history="1">
             <w:r>
               <w:rPr>
                 <w:rStyle w:val="Hyperlink"/>
@@ -1218,7 +1243,7 @@
                 <w:noProof/>
                 <w:webHidden/>
               </w:rPr>
-              <w:instrText xml:space="preserve"> PAGEREF _Toc100850010 \h </w:instrText>
+              <w:instrText xml:space="preserve"> PAGEREF _Toc100866082 \h </w:instrText>
             </w:r>
             <w:r>
               <w:rPr>
@@ -1263,7 +1288,7 @@
               <w:sz w:val="22"/>
             </w:rPr>
           </w:pPr>
-          <w:hyperlink w:anchor="_Toc100850011" w:history="1">
+          <w:hyperlink w:anchor="_Toc100866083" w:history="1">
             <w:r>
               <w:rPr>
                 <w:rStyle w:val="Hyperlink"/>
@@ -1307,7 +1332,7 @@
                 <w:noProof/>
                 <w:webHidden/>
               </w:rPr>
-              <w:instrText xml:space="preserve"> PAGEREF _Toc100850011 \h </w:instrText>
+              <w:instrText xml:space="preserve"> PAGEREF _Toc100866083 \h </w:instrText>
             </w:r>
             <w:r>
               <w:rPr>
@@ -1352,7 +1377,7 @@
               <w:sz w:val="22"/>
             </w:rPr>
           </w:pPr>
-          <w:hyperlink w:anchor="_Toc100850012" w:history="1">
+          <w:hyperlink w:anchor="_Toc100866084" w:history="1">
             <w:r>
               <w:rPr>
                 <w:rStyle w:val="Hyperlink"/>
@@ -1396,7 +1421,7 @@
                 <w:noProof/>
                 <w:webHidden/>
               </w:rPr>
-              <w:instrText xml:space="preserve"> PAGEREF _Toc100850012 \h </w:instrText>
+              <w:instrText xml:space="preserve"> PAGEREF _Toc100866084 \h </w:instrText>
             </w:r>
             <w:r>
               <w:rPr>
@@ -1441,7 +1466,7 @@
               <w:sz w:val="22"/>
             </w:rPr>
           </w:pPr>
-          <w:hyperlink w:anchor="_Toc100850013" w:history="1">
+          <w:hyperlink w:anchor="_Toc100866085" w:history="1">
             <w:r>
               <w:rPr>
                 <w:rStyle w:val="Hyperlink"/>
@@ -1485,7 +1510,7 @@
                 <w:noProof/>
                 <w:webHidden/>
               </w:rPr>
-              <w:instrText xml:space="preserve"> PAGEREF _Toc100850013 \h </w:instrText>
+              <w:instrText xml:space="preserve"> PAGEREF _Toc100866085 \h </w:instrText>
             </w:r>
             <w:r>
               <w:rPr>
@@ -1530,7 +1555,7 @@
               <w:sz w:val="22"/>
             </w:rPr>
           </w:pPr>
-          <w:hyperlink w:anchor="_Toc100850014" w:history="1">
+          <w:hyperlink w:anchor="_Toc100866086" w:history="1">
             <w:r>
               <w:rPr>
                 <w:rStyle w:val="Hyperlink"/>
@@ -1574,7 +1599,7 @@
                 <w:noProof/>
                 <w:webHidden/>
               </w:rPr>
-              <w:instrText xml:space="preserve"> PAGEREF _Toc100850014 \h </w:instrText>
+              <w:instrText xml:space="preserve"> PAGEREF _Toc100866086 \h </w:instrText>
             </w:r>
             <w:r>
               <w:rPr>
@@ -1619,7 +1644,7 @@
               <w:sz w:val="22"/>
             </w:rPr>
           </w:pPr>
-          <w:hyperlink w:anchor="_Toc100850015" w:history="1">
+          <w:hyperlink w:anchor="_Toc100866087" w:history="1">
             <w:r>
               <w:rPr>
                 <w:rStyle w:val="Hyperlink"/>
@@ -1663,7 +1688,7 @@
                 <w:noProof/>
                 <w:webHidden/>
               </w:rPr>
-              <w:instrText xml:space="preserve"> PAGEREF _Toc100850015 \h </w:instrText>
+              <w:instrText xml:space="preserve"> PAGEREF _Toc100866087 \h </w:instrText>
             </w:r>
             <w:r>
               <w:rPr>
@@ -1708,7 +1733,7 @@
               <w:sz w:val="22"/>
             </w:rPr>
           </w:pPr>
-          <w:hyperlink w:anchor="_Toc100850016" w:history="1">
+          <w:hyperlink w:anchor="_Toc100866088" w:history="1">
             <w:r>
               <w:rPr>
                 <w:rStyle w:val="Hyperlink"/>
@@ -1752,7 +1777,7 @@
                 <w:noProof/>
                 <w:webHidden/>
               </w:rPr>
-              <w:instrText xml:space="preserve"> PAGEREF _Toc100850016 \h </w:instrText>
+              <w:instrText xml:space="preserve"> PAGEREF _Toc100866088 \h </w:instrText>
             </w:r>
             <w:r>
               <w:rPr>
@@ -1797,7 +1822,7 @@
               <w:sz w:val="22"/>
             </w:rPr>
           </w:pPr>
-          <w:hyperlink w:anchor="_Toc100850017" w:history="1">
+          <w:hyperlink w:anchor="_Toc100866089" w:history="1">
             <w:r>
               <w:rPr>
                 <w:rStyle w:val="Hyperlink"/>
@@ -1842,7 +1867,7 @@
                 <w:noProof/>
                 <w:webHidden/>
               </w:rPr>
-              <w:instrText xml:space="preserve"> PAGEREF _Toc100850017 \h </w:instrText>
+              <w:instrText xml:space="preserve"> PAGEREF _Toc100866089 \h </w:instrText>
             </w:r>
             <w:r>
               <w:rPr>
@@ -1887,7 +1912,7 @@
               <w:sz w:val="22"/>
             </w:rPr>
           </w:pPr>
-          <w:hyperlink w:anchor="_Toc100850018" w:history="1">
+          <w:hyperlink w:anchor="_Toc100866090" w:history="1">
             <w:r>
               <w:rPr>
                 <w:rStyle w:val="Hyperlink"/>
@@ -1932,7 +1957,7 @@
                 <w:noProof/>
                 <w:webHidden/>
               </w:rPr>
-              <w:instrText xml:space="preserve"> PAGEREF _Toc100850018 \h </w:instrText>
+              <w:instrText xml:space="preserve"> PAGEREF _Toc100866090 \h </w:instrText>
             </w:r>
             <w:r>
               <w:rPr>
@@ -1977,7 +2002,7 @@
               <w:sz w:val="22"/>
             </w:rPr>
           </w:pPr>
-          <w:hyperlink w:anchor="_Toc100850019" w:history="1">
+          <w:hyperlink w:anchor="_Toc100866091" w:history="1">
             <w:r>
               <w:rPr>
                 <w:rStyle w:val="Hyperlink"/>
@@ -2022,7 +2047,7 @@
                 <w:noProof/>
                 <w:webHidden/>
               </w:rPr>
-              <w:instrText xml:space="preserve"> PAGEREF _Toc100850019 \h </w:instrText>
+              <w:instrText xml:space="preserve"> PAGEREF _Toc100866091 \h </w:instrText>
             </w:r>
             <w:r>
               <w:rPr>
@@ -2067,7 +2092,7 @@
               <w:sz w:val="22"/>
             </w:rPr>
           </w:pPr>
-          <w:hyperlink w:anchor="_Toc100850020" w:history="1">
+          <w:hyperlink w:anchor="_Toc100866092" w:history="1">
             <w:r>
               <w:rPr>
                 <w:rStyle w:val="Hyperlink"/>
@@ -2112,7 +2137,7 @@
                 <w:noProof/>
                 <w:webHidden/>
               </w:rPr>
-              <w:instrText xml:space="preserve"> PAGEREF _Toc100850020 \h </w:instrText>
+              <w:instrText xml:space="preserve"> PAGEREF _Toc100866092 \h </w:instrText>
             </w:r>
             <w:r>
               <w:rPr>
@@ -2157,7 +2182,7 @@
               <w:sz w:val="22"/>
             </w:rPr>
           </w:pPr>
-          <w:hyperlink w:anchor="_Toc100850021" w:history="1">
+          <w:hyperlink w:anchor="_Toc100866093" w:history="1">
             <w:r>
               <w:rPr>
                 <w:rStyle w:val="Hyperlink"/>
@@ -2202,7 +2227,7 @@
                 <w:noProof/>
                 <w:webHidden/>
               </w:rPr>
-              <w:instrText xml:space="preserve"> PAGEREF _Toc100850021 \h </w:instrText>
+              <w:instrText xml:space="preserve"> PAGEREF _Toc100866093 \h </w:instrText>
             </w:r>
             <w:r>
               <w:rPr>
@@ -2247,7 +2272,7 @@
               <w:sz w:val="22"/>
             </w:rPr>
           </w:pPr>
-          <w:hyperlink w:anchor="_Toc100850022" w:history="1">
+          <w:hyperlink w:anchor="_Toc100866094" w:history="1">
             <w:r>
               <w:rPr>
                 <w:rStyle w:val="Hyperlink"/>
@@ -2291,7 +2316,7 @@
                 <w:noProof/>
                 <w:webHidden/>
               </w:rPr>
-              <w:instrText xml:space="preserve"> PAGEREF _Toc100850022 \h </w:instrText>
+              <w:instrText xml:space="preserve"> PAGEREF _Toc100866094 \h </w:instrText>
             </w:r>
             <w:r>
               <w:rPr>
@@ -2336,7 +2361,7 @@
               <w:sz w:val="22"/>
             </w:rPr>
           </w:pPr>
-          <w:hyperlink w:anchor="_Toc100850023" w:history="1">
+          <w:hyperlink w:anchor="_Toc100866095" w:history="1">
             <w:r>
               <w:rPr>
                 <w:rStyle w:val="Hyperlink"/>
@@ -2380,7 +2405,7 @@
                 <w:noProof/>
                 <w:webHidden/>
               </w:rPr>
-              <w:instrText xml:space="preserve"> PAGEREF _Toc100850023 \h </w:instrText>
+              <w:instrText xml:space="preserve"> PAGEREF _Toc100866095 \h </w:instrText>
             </w:r>
             <w:r>
               <w:rPr>
@@ -2425,7 +2450,7 @@
               <w:sz w:val="22"/>
             </w:rPr>
           </w:pPr>
-          <w:hyperlink w:anchor="_Toc100850024" w:history="1">
+          <w:hyperlink w:anchor="_Toc100866096" w:history="1">
             <w:r>
               <w:rPr>
                 <w:rStyle w:val="Hyperlink"/>
@@ -2469,7 +2494,7 @@
                 <w:noProof/>
                 <w:webHidden/>
               </w:rPr>
-              <w:instrText xml:space="preserve"> PAGEREF _Toc100850024 \h </w:instrText>
+              <w:instrText xml:space="preserve"> PAGEREF _Toc100866096 \h </w:instrText>
             </w:r>
             <w:r>
               <w:rPr>
@@ -2536,7 +2561,7 @@
         <w:spacing w:after="63"/>
         <w:ind w:left="705" w:hanging="720"/>
       </w:pPr>
-      <w:bookmarkStart w:id="0" w:name="_Toc100850009"/>
+      <w:bookmarkStart w:id="0" w:name="_Toc100866081"/>
       <w:r>
         <w:t>Uvod</w:t>
       </w:r>
@@ -2550,7 +2575,7 @@
         <w:pStyle w:val="Heading2"/>
         <w:ind w:left="705" w:hanging="720"/>
       </w:pPr>
-      <w:bookmarkStart w:id="1" w:name="_Toc100850010"/>
+      <w:bookmarkStart w:id="1" w:name="_Toc100866082"/>
       <w:r>
         <w:t>Rezime</w:t>
       </w:r>
@@ -2595,7 +2620,7 @@
         <w:spacing w:after="83"/>
         <w:ind w:left="705" w:hanging="720"/>
       </w:pPr>
-      <w:bookmarkStart w:id="2" w:name="_Toc100850011"/>
+      <w:bookmarkStart w:id="2" w:name="_Toc100866083"/>
       <w:r>
         <w:t>Namena dokumenta i ciljne grupe</w:t>
       </w:r>
@@ -2639,7 +2664,7 @@
         <w:pStyle w:val="Heading2"/>
         <w:ind w:left="705" w:hanging="720"/>
       </w:pPr>
-      <w:bookmarkStart w:id="3" w:name="_Toc100850012"/>
+      <w:bookmarkStart w:id="3" w:name="_Toc100866084"/>
       <w:r>
         <w:t>Reference</w:t>
       </w:r>
@@ -2694,7 +2719,7 @@
         <w:spacing w:after="0"/>
         <w:ind w:left="705" w:hanging="720"/>
       </w:pPr>
-      <w:bookmarkStart w:id="4" w:name="_Toc100850013"/>
+      <w:bookmarkStart w:id="4" w:name="_Toc100866085"/>
       <w:r>
         <w:t>Otvorena pitanja</w:t>
       </w:r>
@@ -3062,7 +3087,7 @@
         <w:pStyle w:val="Heading1"/>
         <w:ind w:left="705" w:hanging="720"/>
       </w:pPr>
-      <w:bookmarkStart w:id="5" w:name="_Toc100850014"/>
+      <w:bookmarkStart w:id="5" w:name="_Toc100866086"/>
       <w:r>
         <w:t xml:space="preserve">Scenario </w:t>
       </w:r>
@@ -3089,7 +3114,7 @@
         <w:spacing w:after="57"/>
         <w:ind w:left="705" w:hanging="720"/>
       </w:pPr>
-      <w:bookmarkStart w:id="6" w:name="_Toc100850015"/>
+      <w:bookmarkStart w:id="6" w:name="_Toc100866087"/>
       <w:r>
         <w:rPr>
           <w:u w:val="single" w:color="000000"/>
@@ -3125,7 +3150,7 @@
         <w:spacing w:after="57"/>
         <w:ind w:left="705" w:hanging="720"/>
       </w:pPr>
-      <w:bookmarkStart w:id="7" w:name="_Toc100850016"/>
+      <w:bookmarkStart w:id="7" w:name="_Toc100866088"/>
       <w:r>
         <w:rPr>
           <w:u w:val="single" w:color="000000"/>
@@ -3141,7 +3166,7 @@
       <w:pPr>
         <w:pStyle w:val="Heading3"/>
       </w:pPr>
-      <w:bookmarkStart w:id="8" w:name="_Toc100850017"/>
+      <w:bookmarkStart w:id="8" w:name="_Toc100866089"/>
       <w:r>
         <w:t>Korisnik se uspe</w:t>
       </w:r>
@@ -3172,7 +3197,24 @@
           <w:sz w:val="20"/>
           <w:szCs w:val="20"/>
         </w:rPr>
-        <w:t>Korisnik unosi željeno korisničko ime u polje za korisničko ime</w:t>
+        <w:t>Korisnik bira dugme “</w:t>
+      </w:r>
+      <w:r>
+        <w:rPr>
+          <w:rFonts w:ascii="Arial" w:hAnsi="Arial" w:cs="Arial"/>
+          <w:sz w:val="20"/>
+          <w:szCs w:val="20"/>
+          <w:lang w:val="sr-Latn-RS"/>
+        </w:rPr>
+        <w:t>Registruj se</w:t>
+      </w:r>
+      <w:r>
+        <w:rPr>
+          <w:rFonts w:ascii="Arial" w:hAnsi="Arial" w:cs="Arial"/>
+          <w:sz w:val="20"/>
+          <w:szCs w:val="20"/>
+        </w:rPr>
+        <w:t>” iz trake za navigaciju</w:t>
       </w:r>
     </w:p>
     <w:p>
@@ -3194,7 +3236,7 @@
           <w:sz w:val="20"/>
           <w:szCs w:val="20"/>
         </w:rPr>
-        <w:t>Korisnik unosi željenu lozinku u polje za lozinku</w:t>
+        <w:t>Korisnik unosi željeno korisničko ime u polje za korisničko ime</w:t>
       </w:r>
     </w:p>
     <w:p>
@@ -3216,7 +3258,7 @@
           <w:sz w:val="20"/>
           <w:szCs w:val="20"/>
         </w:rPr>
-        <w:t>Korisnik unosi istu lozinku u polje za ponovljenu lozinku</w:t>
+        <w:t>Korisnik unosi željenu lozinku u polje za lozinku</w:t>
       </w:r>
     </w:p>
     <w:p>
@@ -3238,7 +3280,7 @@
           <w:sz w:val="20"/>
           <w:szCs w:val="20"/>
         </w:rPr>
-        <w:t>Korisnik unosi adresu e-pošte u polje za e-poštu</w:t>
+        <w:t>Korisnik unosi istu lozinku u polje za ponovljenu lozinku</w:t>
       </w:r>
     </w:p>
     <w:p>
@@ -3260,15 +3302,7 @@
           <w:sz w:val="20"/>
           <w:szCs w:val="20"/>
         </w:rPr>
-        <w:t xml:space="preserve">Korisnik prihvata uslove korišćenja </w:t>
-      </w:r>
-      <w:r>
-        <w:rPr>
-          <w:rFonts w:ascii="Arial" w:hAnsi="Arial" w:cs="Arial"/>
-          <w:sz w:val="20"/>
-          <w:szCs w:val="20"/>
-        </w:rPr>
-        <w:t>klikom na odgovarajući kvadrat</w:t>
+        <w:t>Korisnik unosi adresu e-pošte u polje za e-poštu</w:t>
       </w:r>
     </w:p>
     <w:p>
@@ -3290,17 +3324,15 @@
           <w:sz w:val="20"/>
           <w:szCs w:val="20"/>
         </w:rPr>
-        <w:t xml:space="preserve">Korisnik se registruje klikom na dugme </w:t>
+        <w:t xml:space="preserve">Korisnik prihvata uslove korišćenja </w:t>
       </w:r>
       <w:r>
         <w:rPr>
           <w:rFonts w:ascii="Arial" w:hAnsi="Arial" w:cs="Arial"/>
-          <w:i/>
-          <w:iCs/>
           <w:sz w:val="20"/>
           <w:szCs w:val="20"/>
         </w:rPr>
-        <w:t>registruj se</w:t>
+        <w:t>klikom na odgovarajući kvadrat</w:t>
       </w:r>
     </w:p>
     <w:p>
@@ -3322,30 +3354,62 @@
           <w:sz w:val="20"/>
           <w:szCs w:val="20"/>
         </w:rPr>
-        <w:t xml:space="preserve">Sistem otvara stranicu </w:t>
+        <w:t xml:space="preserve">Korisnik se registruje klikom na dugme </w:t>
       </w:r>
       <w:r>
         <w:rPr>
           <w:rFonts w:ascii="Arial" w:hAnsi="Arial" w:cs="Arial"/>
+          <w:i/>
+          <w:iCs/>
           <w:sz w:val="20"/>
           <w:szCs w:val="20"/>
         </w:rPr>
-        <w:t xml:space="preserve">korisničkog </w:t>
-      </w:r>
-      <w:r>
-        <w:rPr>
-          <w:rFonts w:ascii="Arial" w:hAnsi="Arial" w:cs="Arial"/>
-          <w:sz w:val="20"/>
-          <w:szCs w:val="20"/>
-        </w:rPr>
-        <w:t>profila</w:t>
+        <w:t>registruj se</w:t>
       </w:r>
     </w:p>
     <w:p>
       <w:pPr>
+        <w:pStyle w:val="ListParagraph"/>
+        <w:numPr>
+          <w:ilvl w:val="0"/>
+          <w:numId w:val="8"/>
+        </w:numPr>
+        <w:rPr>
+          <w:rFonts w:ascii="Arial" w:hAnsi="Arial" w:cs="Arial"/>
+          <w:sz w:val="20"/>
+          <w:szCs w:val="20"/>
+        </w:rPr>
+      </w:pPr>
+      <w:r>
+        <w:rPr>
+          <w:rFonts w:ascii="Arial" w:hAnsi="Arial" w:cs="Arial"/>
+          <w:sz w:val="20"/>
+          <w:szCs w:val="20"/>
+        </w:rPr>
+        <w:t xml:space="preserve">Sistem otvara stranicu </w:t>
+      </w:r>
+      <w:r>
+        <w:rPr>
+          <w:rFonts w:ascii="Arial" w:hAnsi="Arial" w:cs="Arial"/>
+          <w:sz w:val="20"/>
+          <w:szCs w:val="20"/>
+        </w:rPr>
+        <w:t xml:space="preserve">korisničkog </w:t>
+      </w:r>
+      <w:r>
+        <w:rPr>
+          <w:rFonts w:ascii="Arial" w:hAnsi="Arial" w:cs="Arial"/>
+          <w:sz w:val="20"/>
+          <w:szCs w:val="20"/>
+        </w:rPr>
+        <w:t>profila</w:t>
+      </w:r>
+    </w:p>
+    <w:p>
+      <w:pPr>
         <w:pStyle w:val="Heading3"/>
       </w:pPr>
-      <w:bookmarkStart w:id="9" w:name="_Toc100850018"/>
+      <w:bookmarkStart w:id="9" w:name="_Toc100866090"/>
       <w:r>
         <w:t>Korisnik je izostavio neki podatak</w:t>
       </w:r>
@@ -3439,7 +3503,7 @@
       <w:pPr>
         <w:pStyle w:val="Heading3"/>
       </w:pPr>
-      <w:bookmarkStart w:id="10" w:name="_Toc100850019"/>
+      <w:bookmarkStart w:id="10" w:name="_Toc100866091"/>
       <w:r>
         <w:t xml:space="preserve">Korisnik </w:t>
       </w:r>
@@ -3467,7 +3531,23 @@
           <w:sz w:val="20"/>
           <w:szCs w:val="20"/>
         </w:rPr>
-        <w:t xml:space="preserve">Akcije 1-6 su iste kao u scenariju </w:t>
+        <w:t>Akcije 1-</w:t>
+      </w:r>
+      <w:r>
+        <w:rPr>
+          <w:rFonts w:ascii="Arial" w:hAnsi="Arial" w:cs="Arial"/>
+          <w:sz w:val="20"/>
+          <w:szCs w:val="20"/>
+        </w:rPr>
+        <w:t>7</w:t>
+      </w:r>
+      <w:r>
+        <w:rPr>
+          <w:rFonts w:ascii="Arial" w:hAnsi="Arial" w:cs="Arial"/>
+          <w:sz w:val="20"/>
+          <w:szCs w:val="20"/>
+        </w:rPr>
+        <w:t xml:space="preserve"> su iste kao u scenariju </w:t>
       </w:r>
       <w:r>
         <w:rPr>
@@ -3523,7 +3603,7 @@
       <w:pPr>
         <w:pStyle w:val="Heading3"/>
       </w:pPr>
-      <w:bookmarkStart w:id="11" w:name="_Toc100850020"/>
+      <w:bookmarkStart w:id="11" w:name="_Toc100866092"/>
       <w:r>
         <w:lastRenderedPageBreak/>
         <w:t>Korisnik nije dobro ponovio lozinku</w:t>
@@ -3549,7 +3629,23 @@
           <w:sz w:val="20"/>
           <w:szCs w:val="20"/>
         </w:rPr>
-        <w:t>Akcije 1-6 su iste kao u scenariju 2.2.1</w:t>
+        <w:t>Akcije 1-</w:t>
+      </w:r>
+      <w:r>
+        <w:rPr>
+          <w:rFonts w:ascii="Arial" w:hAnsi="Arial" w:cs="Arial"/>
+          <w:sz w:val="20"/>
+          <w:szCs w:val="20"/>
+        </w:rPr>
+        <w:t>7</w:t>
+      </w:r>
+      <w:r>
+        <w:rPr>
+          <w:rFonts w:ascii="Arial" w:hAnsi="Arial" w:cs="Arial"/>
+          <w:sz w:val="20"/>
+          <w:szCs w:val="20"/>
+        </w:rPr>
+        <w:t xml:space="preserve"> su iste kao u scenariju 2.2.1</w:t>
       </w:r>
     </w:p>
     <w:p>
@@ -3578,7 +3674,7 @@
       <w:pPr>
         <w:pStyle w:val="Heading3"/>
       </w:pPr>
-      <w:bookmarkStart w:id="12" w:name="_Toc100850021"/>
+      <w:bookmarkStart w:id="12" w:name="_Toc100866093"/>
       <w:r>
         <w:t xml:space="preserve">Korisnik </w:t>
       </w:r>
@@ -3598,7 +3694,54 @@
         <w:pStyle w:val="ListParagraph"/>
         <w:numPr>
           <w:ilvl w:val="0"/>
-          <w:numId w:val="18"/>
+          <w:numId w:val="20"/>
+        </w:numPr>
+        <w:rPr>
+          <w:rFonts w:ascii="Arial" w:hAnsi="Arial" w:cs="Arial"/>
+          <w:sz w:val="20"/>
+          <w:szCs w:val="20"/>
+        </w:rPr>
+      </w:pPr>
+      <w:r>
+        <w:rPr>
+          <w:rFonts w:ascii="Arial" w:hAnsi="Arial" w:cs="Arial"/>
+          <w:sz w:val="20"/>
+          <w:szCs w:val="20"/>
+        </w:rPr>
+        <w:t xml:space="preserve">Korisnik </w:t>
+      </w:r>
+      <w:r>
+        <w:rPr>
+          <w:rFonts w:ascii="Arial" w:hAnsi="Arial" w:cs="Arial"/>
+          <w:sz w:val="20"/>
+          <w:szCs w:val="20"/>
+        </w:rPr>
+        <w:t>bira dugme “</w:t>
+      </w:r>
+      <w:r>
+        <w:rPr>
+          <w:rFonts w:ascii="Arial" w:hAnsi="Arial" w:cs="Arial"/>
+          <w:sz w:val="20"/>
+          <w:szCs w:val="20"/>
+          <w:lang w:val="sr-Latn-RS"/>
+        </w:rPr>
+        <w:t>Registruj se</w:t>
+      </w:r>
+      <w:r>
+        <w:rPr>
+          <w:rFonts w:ascii="Arial" w:hAnsi="Arial" w:cs="Arial"/>
+          <w:sz w:val="20"/>
+          <w:szCs w:val="20"/>
+        </w:rPr>
+        <w:t>” iz trake za navigaciju</w:t>
+      </w:r>
+    </w:p>
+    <w:p>
+      <w:pPr>
+        <w:pStyle w:val="ListParagraph"/>
+        <w:numPr>
+          <w:ilvl w:val="0"/>
+          <w:numId w:val="20"/>
         </w:numPr>
         <w:rPr>
           <w:rFonts w:ascii="Arial" w:hAnsi="Arial" w:cs="Arial"/>
@@ -3658,7 +3801,7 @@
         <w:pStyle w:val="ListParagraph"/>
         <w:numPr>
           <w:ilvl w:val="0"/>
-          <w:numId w:val="18"/>
+          <w:numId w:val="20"/>
         </w:numPr>
         <w:rPr>
           <w:rFonts w:ascii="Arial" w:hAnsi="Arial" w:cs="Arial"/>
@@ -3681,7 +3824,7 @@
         <w:spacing w:after="220"/>
         <w:ind w:left="705" w:hanging="720"/>
       </w:pPr>
-      <w:bookmarkStart w:id="13" w:name="_Toc100850022"/>
+      <w:bookmarkStart w:id="13" w:name="_Toc100866094"/>
       <w:r>
         <w:t>Posebni zahtevi</w:t>
       </w:r>
@@ -3714,7 +3857,7 @@
         <w:spacing w:after="195"/>
         <w:ind w:left="705" w:hanging="720"/>
       </w:pPr>
-      <w:bookmarkStart w:id="14" w:name="_Toc100850023"/>
+      <w:bookmarkStart w:id="14" w:name="_Toc100866095"/>
       <w:r>
         <w:t>Preduslovi</w:t>
       </w:r>
@@ -3776,7 +3919,7 @@
         <w:spacing w:after="90"/>
         <w:ind w:left="705" w:hanging="720"/>
       </w:pPr>
-      <w:bookmarkStart w:id="15" w:name="_Toc100850024"/>
+      <w:bookmarkStart w:id="15" w:name="_Toc100866096"/>
       <w:r>
         <w:t>Posledice</w:t>
       </w:r>
@@ -4263,6 +4406,92 @@
     </w:lvl>
   </w:abstractNum>
   <w:abstractNum w:abstractNumId="1" w15:restartNumberingAfterBreak="0">
+    <w:nsid w:val="059548C1"/>
+    <w:multiLevelType w:val="hybridMultilevel"/>
+    <w:tmpl w:val="EFF29CB6"/>
+    <w:lvl w:ilvl="0" w:tplc="FFFFFFFF">
+      <w:start w:val="1"/>
+      <w:numFmt w:val="decimal"/>
+      <w:lvlText w:val="%1."/>
+      <w:lvlJc w:val="left"/>
+      <w:pPr>
+        <w:ind w:left="720" w:hanging="360"/>
+      </w:pPr>
+    </w:lvl>
+    <w:lvl w:ilvl="1" w:tplc="FFFFFFFF" w:tentative="1">
+      <w:start w:val="1"/>
+      <w:numFmt w:val="lowerLetter"/>
+      <w:lvlText w:val="%2."/>
+      <w:lvlJc w:val="left"/>
+      <w:pPr>
+        <w:ind w:left="1440" w:hanging="360"/>
+      </w:pPr>
+    </w:lvl>
+    <w:lvl w:ilvl="2" w:tplc="FFFFFFFF" w:tentative="1">
+      <w:start w:val="1"/>
+      <w:numFmt w:val="lowerRoman"/>
+      <w:lvlText w:val="%3."/>
+      <w:lvlJc w:val="right"/>
+      <w:pPr>
+        <w:ind w:left="2160" w:hanging="180"/>
+      </w:pPr>
+    </w:lvl>
+    <w:lvl w:ilvl="3" w:tplc="FFFFFFFF" w:tentative="1">
+      <w:start w:val="1"/>
+      <w:numFmt w:val="decimal"/>
+      <w:lvlText w:val="%4."/>
+      <w:lvlJc w:val="left"/>
+      <w:pPr>
+        <w:ind w:left="2880" w:hanging="360"/>
+      </w:pPr>
+    </w:lvl>
+    <w:lvl w:ilvl="4" w:tplc="FFFFFFFF" w:tentative="1">
+      <w:start w:val="1"/>
+      <w:numFmt w:val="lowerLetter"/>
+      <w:lvlText w:val="%5."/>
+      <w:lvlJc w:val="left"/>
+      <w:pPr>
+        <w:ind w:left="3600" w:hanging="360"/>
+      </w:pPr>
+    </w:lvl>
+    <w:lvl w:ilvl="5" w:tplc="FFFFFFFF" w:tentative="1">
+      <w:start w:val="1"/>
+      <w:numFmt w:val="lowerRoman"/>
+      <w:lvlText w:val="%6."/>
+      <w:lvlJc w:val="right"/>
+      <w:pPr>
+        <w:ind w:left="4320" w:hanging="180"/>
+      </w:pPr>
+    </w:lvl>
+    <w:lvl w:ilvl="6" w:tplc="FFFFFFFF" w:tentative="1">
+      <w:start w:val="1"/>
+      <w:numFmt w:val="decimal"/>
+      <w:lvlText w:val="%7."/>
+      <w:lvlJc w:val="left"/>
+      <w:pPr>
+        <w:ind w:left="5040" w:hanging="360"/>
+      </w:pPr>
+    </w:lvl>
+    <w:lvl w:ilvl="7" w:tplc="FFFFFFFF" w:tentative="1">
+      <w:start w:val="1"/>
+      <w:numFmt w:val="lowerLetter"/>
+      <w:lvlText w:val="%8."/>
+      <w:lvlJc w:val="left"/>
+      <w:pPr>
+        <w:ind w:left="5760" w:hanging="360"/>
+      </w:pPr>
+    </w:lvl>
+    <w:lvl w:ilvl="8" w:tplc="FFFFFFFF" w:tentative="1">
+      <w:start w:val="1"/>
+      <w:numFmt w:val="lowerRoman"/>
+      <w:lvlText w:val="%9."/>
+      <w:lvlJc w:val="right"/>
+      <w:pPr>
+        <w:ind w:left="6480" w:hanging="180"/>
+      </w:pPr>
+    </w:lvl>
+  </w:abstractNum>
+  <w:abstractNum w:abstractNumId="2" w15:restartNumberingAfterBreak="0">
     <w:nsid w:val="0E0A437C"/>
     <w:multiLevelType w:val="hybridMultilevel"/>
     <w:tmpl w:val="78249DBC"/>
@@ -4348,7 +4577,7 @@
       </w:pPr>
     </w:lvl>
   </w:abstractNum>
-  <w:abstractNum w:abstractNumId="2" w15:restartNumberingAfterBreak="0">
+  <w:abstractNum w:abstractNumId="3" w15:restartNumberingAfterBreak="0">
     <w:nsid w:val="1BDB5987"/>
     <w:multiLevelType w:val="hybridMultilevel"/>
     <w:tmpl w:val="B832D9BE"/>
@@ -4434,7 +4663,7 @@
       </w:pPr>
     </w:lvl>
   </w:abstractNum>
-  <w:abstractNum w:abstractNumId="3" w15:restartNumberingAfterBreak="0">
+  <w:abstractNum w:abstractNumId="4" w15:restartNumberingAfterBreak="0">
     <w:nsid w:val="200D5A67"/>
     <w:multiLevelType w:val="hybridMultilevel"/>
     <w:tmpl w:val="F8349F80"/>
@@ -4646,7 +4875,7 @@
       </w:rPr>
     </w:lvl>
   </w:abstractNum>
-  <w:abstractNum w:abstractNumId="4" w15:restartNumberingAfterBreak="0">
+  <w:abstractNum w:abstractNumId="5" w15:restartNumberingAfterBreak="0">
     <w:nsid w:val="20EF3124"/>
     <w:multiLevelType w:val="hybridMultilevel"/>
     <w:tmpl w:val="E40096C4"/>
@@ -4858,7 +5087,7 @@
       </w:rPr>
     </w:lvl>
   </w:abstractNum>
-  <w:abstractNum w:abstractNumId="5" w15:restartNumberingAfterBreak="0">
+  <w:abstractNum w:abstractNumId="6" w15:restartNumberingAfterBreak="0">
     <w:nsid w:val="22375928"/>
     <w:multiLevelType w:val="hybridMultilevel"/>
     <w:tmpl w:val="3B8E01CC"/>
@@ -5070,7 +5299,7 @@
       </w:rPr>
     </w:lvl>
   </w:abstractNum>
-  <w:abstractNum w:abstractNumId="6" w15:restartNumberingAfterBreak="0">
+  <w:abstractNum w:abstractNumId="7" w15:restartNumberingAfterBreak="0">
     <w:nsid w:val="24656D25"/>
     <w:multiLevelType w:val="hybridMultilevel"/>
     <w:tmpl w:val="F0687E9E"/>
@@ -5156,7 +5385,7 @@
       </w:pPr>
     </w:lvl>
   </w:abstractNum>
-  <w:abstractNum w:abstractNumId="7" w15:restartNumberingAfterBreak="0">
+  <w:abstractNum w:abstractNumId="8" w15:restartNumberingAfterBreak="0">
     <w:nsid w:val="253632FA"/>
     <w:multiLevelType w:val="hybridMultilevel"/>
     <w:tmpl w:val="C2BC4F7C"/>
@@ -5368,7 +5597,7 @@
       </w:rPr>
     </w:lvl>
   </w:abstractNum>
-  <w:abstractNum w:abstractNumId="8" w15:restartNumberingAfterBreak="0">
+  <w:abstractNum w:abstractNumId="9" w15:restartNumberingAfterBreak="0">
     <w:nsid w:val="27E77E15"/>
     <w:multiLevelType w:val="hybridMultilevel"/>
     <w:tmpl w:val="75E666D8"/>
@@ -5481,7 +5710,7 @@
       </w:rPr>
     </w:lvl>
   </w:abstractNum>
-  <w:abstractNum w:abstractNumId="9" w15:restartNumberingAfterBreak="0">
+  <w:abstractNum w:abstractNumId="10" w15:restartNumberingAfterBreak="0">
     <w:nsid w:val="3BA31759"/>
     <w:multiLevelType w:val="hybridMultilevel"/>
     <w:tmpl w:val="B2D40900"/>
@@ -5567,7 +5796,7 @@
       </w:pPr>
     </w:lvl>
   </w:abstractNum>
-  <w:abstractNum w:abstractNumId="10" w15:restartNumberingAfterBreak="0">
+  <w:abstractNum w:abstractNumId="11" w15:restartNumberingAfterBreak="0">
     <w:nsid w:val="3CF54DCB"/>
     <w:multiLevelType w:val="hybridMultilevel"/>
     <w:tmpl w:val="598CBBB2"/>
@@ -5653,7 +5882,7 @@
       </w:pPr>
     </w:lvl>
   </w:abstractNum>
-  <w:abstractNum w:abstractNumId="11" w15:restartNumberingAfterBreak="0">
+  <w:abstractNum w:abstractNumId="12" w15:restartNumberingAfterBreak="0">
     <w:nsid w:val="48437691"/>
     <w:multiLevelType w:val="hybridMultilevel"/>
     <w:tmpl w:val="B9D84982"/>
@@ -5739,7 +5968,7 @@
       </w:pPr>
     </w:lvl>
   </w:abstractNum>
-  <w:abstractNum w:abstractNumId="12" w15:restartNumberingAfterBreak="0">
+  <w:abstractNum w:abstractNumId="13" w15:restartNumberingAfterBreak="0">
     <w:nsid w:val="487C0900"/>
     <w:multiLevelType w:val="hybridMultilevel"/>
     <w:tmpl w:val="CCB0192A"/>
@@ -5951,7 +6180,93 @@
       </w:rPr>
     </w:lvl>
   </w:abstractNum>
-  <w:abstractNum w:abstractNumId="13" w15:restartNumberingAfterBreak="0">
+  <w:abstractNum w:abstractNumId="14" w15:restartNumberingAfterBreak="0">
+    <w:nsid w:val="543A7ABA"/>
+    <w:multiLevelType w:val="hybridMultilevel"/>
+    <w:tmpl w:val="414C5110"/>
+    <w:lvl w:ilvl="0" w:tplc="FFFFFFFF">
+      <w:start w:val="1"/>
+      <w:numFmt w:val="decimal"/>
+      <w:lvlText w:val="%1."/>
+      <w:lvlJc w:val="left"/>
+      <w:pPr>
+        <w:ind w:left="720" w:hanging="360"/>
+      </w:pPr>
+    </w:lvl>
+    <w:lvl w:ilvl="1" w:tplc="FFFFFFFF" w:tentative="1">
+      <w:start w:val="1"/>
+      <w:numFmt w:val="lowerLetter"/>
+      <w:lvlText w:val="%2."/>
+      <w:lvlJc w:val="left"/>
+      <w:pPr>
+        <w:ind w:left="1440" w:hanging="360"/>
+      </w:pPr>
+    </w:lvl>
+    <w:lvl w:ilvl="2" w:tplc="FFFFFFFF" w:tentative="1">
+      <w:start w:val="1"/>
+      <w:numFmt w:val="lowerRoman"/>
+      <w:lvlText w:val="%3."/>
+      <w:lvlJc w:val="right"/>
+      <w:pPr>
+        <w:ind w:left="2160" w:hanging="180"/>
+      </w:pPr>
+    </w:lvl>
+    <w:lvl w:ilvl="3" w:tplc="FFFFFFFF" w:tentative="1">
+      <w:start w:val="1"/>
+      <w:numFmt w:val="decimal"/>
+      <w:lvlText w:val="%4."/>
+      <w:lvlJc w:val="left"/>
+      <w:pPr>
+        <w:ind w:left="2880" w:hanging="360"/>
+      </w:pPr>
+    </w:lvl>
+    <w:lvl w:ilvl="4" w:tplc="FFFFFFFF" w:tentative="1">
+      <w:start w:val="1"/>
+      <w:numFmt w:val="lowerLetter"/>
+      <w:lvlText w:val="%5."/>
+      <w:lvlJc w:val="left"/>
+      <w:pPr>
+        <w:ind w:left="3600" w:hanging="360"/>
+      </w:pPr>
+    </w:lvl>
+    <w:lvl w:ilvl="5" w:tplc="FFFFFFFF" w:tentative="1">
+      <w:start w:val="1"/>
+      <w:numFmt w:val="lowerRoman"/>
+      <w:lvlText w:val="%6."/>
+      <w:lvlJc w:val="right"/>
+      <w:pPr>
+        <w:ind w:left="4320" w:hanging="180"/>
+      </w:pPr>
+    </w:lvl>
+    <w:lvl w:ilvl="6" w:tplc="FFFFFFFF" w:tentative="1">
+      <w:start w:val="1"/>
+      <w:numFmt w:val="decimal"/>
+      <w:lvlText w:val="%7."/>
+      <w:lvlJc w:val="left"/>
+      <w:pPr>
+        <w:ind w:left="5040" w:hanging="360"/>
+      </w:pPr>
+    </w:lvl>
+    <w:lvl w:ilvl="7" w:tplc="FFFFFFFF" w:tentative="1">
+      <w:start w:val="1"/>
+      <w:numFmt w:val="lowerLetter"/>
+      <w:lvlText w:val="%8."/>
+      <w:lvlJc w:val="left"/>
+      <w:pPr>
+        <w:ind w:left="5760" w:hanging="360"/>
+      </w:pPr>
+    </w:lvl>
+    <w:lvl w:ilvl="8" w:tplc="FFFFFFFF" w:tentative="1">
+      <w:start w:val="1"/>
+      <w:numFmt w:val="lowerRoman"/>
+      <w:lvlText w:val="%9."/>
+      <w:lvlJc w:val="right"/>
+      <w:pPr>
+        <w:ind w:left="6480" w:hanging="180"/>
+      </w:pPr>
+    </w:lvl>
+  </w:abstractNum>
+  <w:abstractNum w:abstractNumId="15" w15:restartNumberingAfterBreak="0">
     <w:nsid w:val="6250627F"/>
     <w:multiLevelType w:val="multilevel"/>
     <w:tmpl w:val="D0B44530"/>
@@ -6175,7 +6490,7 @@
       </w:rPr>
     </w:lvl>
   </w:abstractNum>
-  <w:abstractNum w:abstractNumId="14" w15:restartNumberingAfterBreak="0">
+  <w:abstractNum w:abstractNumId="16" w15:restartNumberingAfterBreak="0">
     <w:nsid w:val="6C097355"/>
     <w:multiLevelType w:val="hybridMultilevel"/>
     <w:tmpl w:val="CC4C2A76"/>
@@ -6261,7 +6576,7 @@
       </w:pPr>
     </w:lvl>
   </w:abstractNum>
-  <w:abstractNum w:abstractNumId="15" w15:restartNumberingAfterBreak="0">
+  <w:abstractNum w:abstractNumId="17" w15:restartNumberingAfterBreak="0">
     <w:nsid w:val="70C75A36"/>
     <w:multiLevelType w:val="hybridMultilevel"/>
     <w:tmpl w:val="150E3920"/>
@@ -6347,10 +6662,10 @@
       </w:pPr>
     </w:lvl>
   </w:abstractNum>
-  <w:abstractNum w:abstractNumId="16" w15:restartNumberingAfterBreak="0">
+  <w:abstractNum w:abstractNumId="18" w15:restartNumberingAfterBreak="0">
     <w:nsid w:val="72B0193B"/>
     <w:multiLevelType w:val="hybridMultilevel"/>
-    <w:tmpl w:val="47C6C9B6"/>
+    <w:tmpl w:val="EFF29CB6"/>
     <w:lvl w:ilvl="0" w:tplc="0409000F">
       <w:start w:val="1"/>
       <w:numFmt w:val="decimal"/>
@@ -6433,7 +6748,7 @@
       </w:pPr>
     </w:lvl>
   </w:abstractNum>
-  <w:abstractNum w:abstractNumId="17" w15:restartNumberingAfterBreak="0">
+  <w:abstractNum w:abstractNumId="19" w15:restartNumberingAfterBreak="0">
     <w:nsid w:val="789F46C6"/>
     <w:multiLevelType w:val="hybridMultilevel"/>
     <w:tmpl w:val="414C5110"/>
@@ -6520,58 +6835,64 @@
     </w:lvl>
   </w:abstractNum>
   <w:num w:numId="1" w16cid:durableId="1265767197">
+    <w:abstractNumId w:val="6"/>
+  </w:num>
+  <w:num w:numId="2" w16cid:durableId="1999190845">
+    <w:abstractNumId w:val="4"/>
+  </w:num>
+  <w:num w:numId="3" w16cid:durableId="635573713">
+    <w:abstractNumId w:val="13"/>
+  </w:num>
+  <w:num w:numId="4" w16cid:durableId="347870095">
     <w:abstractNumId w:val="5"/>
   </w:num>
-  <w:num w:numId="2" w16cid:durableId="1999190845">
-    <w:abstractNumId w:val="3"/>
-  </w:num>
-  <w:num w:numId="3" w16cid:durableId="635573713">
-    <w:abstractNumId w:val="12"/>
-  </w:num>
-  <w:num w:numId="4" w16cid:durableId="347870095">
-    <w:abstractNumId w:val="4"/>
-  </w:num>
   <w:num w:numId="5" w16cid:durableId="35158802">
-    <w:abstractNumId w:val="7"/>
+    <w:abstractNumId w:val="8"/>
   </w:num>
   <w:num w:numId="6" w16cid:durableId="22287976">
-    <w:abstractNumId w:val="13"/>
+    <w:abstractNumId w:val="15"/>
   </w:num>
   <w:num w:numId="7" w16cid:durableId="961499350">
-    <w:abstractNumId w:val="8"/>
+    <w:abstractNumId w:val="9"/>
   </w:num>
   <w:num w:numId="8" w16cid:durableId="1783112974">
     <w:abstractNumId w:val="0"/>
   </w:num>
   <w:num w:numId="9" w16cid:durableId="1662082769">
+    <w:abstractNumId w:val="12"/>
+  </w:num>
+  <w:num w:numId="10" w16cid:durableId="1954241492">
+    <w:abstractNumId w:val="3"/>
+  </w:num>
+  <w:num w:numId="11" w16cid:durableId="612707618">
+    <w:abstractNumId w:val="19"/>
+  </w:num>
+  <w:num w:numId="12" w16cid:durableId="473717234">
+    <w:abstractNumId w:val="10"/>
+  </w:num>
+  <w:num w:numId="13" w16cid:durableId="467164343">
+    <w:abstractNumId w:val="16"/>
+  </w:num>
+  <w:num w:numId="14" w16cid:durableId="616182831">
+    <w:abstractNumId w:val="17"/>
+  </w:num>
+  <w:num w:numId="15" w16cid:durableId="1240601667">
+    <w:abstractNumId w:val="2"/>
+  </w:num>
+  <w:num w:numId="16" w16cid:durableId="503975844">
     <w:abstractNumId w:val="11"/>
   </w:num>
-  <w:num w:numId="10" w16cid:durableId="1954241492">
-    <w:abstractNumId w:val="2"/>
+  <w:num w:numId="17" w16cid:durableId="1357777272">
+    <w:abstractNumId w:val="18"/>
   </w:num>
-  <w:num w:numId="11" w16cid:durableId="612707618">
-    <w:abstractNumId w:val="17"/>
+  <w:num w:numId="18" w16cid:durableId="904802609">
+    <w:abstractNumId w:val="7"/>
   </w:num>
-  <w:num w:numId="12" w16cid:durableId="473717234">
-    <w:abstractNumId w:val="9"/>
-  </w:num>
-  <w:num w:numId="13" w16cid:durableId="467164343">
+  <w:num w:numId="19" w16cid:durableId="174997198">
     <w:abstractNumId w:val="14"/>
   </w:num>
-  <w:num w:numId="14" w16cid:durableId="616182831">
-    <w:abstractNumId w:val="15"/>
-  </w:num>
-  <w:num w:numId="15" w16cid:durableId="1240601667">
+  <w:num w:numId="20" w16cid:durableId="1391735253">
     <w:abstractNumId w:val="1"/>
-  </w:num>
-  <w:num w:numId="16" w16cid:durableId="503975844">
-    <w:abstractNumId w:val="10"/>
-  </w:num>
-  <w:num w:numId="17" w16cid:durableId="1357777272">
-    <w:abstractNumId w:val="16"/>
-  </w:num>
-  <w:num w:numId="18" w16cid:durableId="904802609">
-    <w:abstractNumId w:val="6"/>
   </w:num>
 </w:numbering>
 </file>

</xml_diff>

<commit_message>
sitne izmene ssu dokumenata
</commit_message>
<xml_diff>
--- a/Dokumentacija/Faza2/SSU/SSU_5.1-5.4_5.7/SSU_5.1_RegistracijaKorisnika.docx
+++ b/Dokumentacija/Faza2/SSU/SSU_5.1-5.4_5.7/SSU_5.1_RegistracijaKorisnika.docx
@@ -1,6 +1,6 @@
 
 <file path=word/document.xml><?xml version="1.0" encoding="utf-8"?>
-<w:document xmlns:wpc="http://schemas.microsoft.com/office/word/2010/wordprocessingCanvas" xmlns:cx="http://schemas.microsoft.com/office/drawing/2014/chartex" xmlns:cx1="http://schemas.microsoft.com/office/drawing/2015/9/8/chartex" xmlns:cx2="http://schemas.microsoft.com/office/drawing/2015/10/21/chartex" xmlns:cx3="http://schemas.microsoft.com/office/drawing/2016/5/9/chartex" xmlns:cx4="http://schemas.microsoft.com/office/drawing/2016/5/10/chartex" xmlns:cx5="http://schemas.microsoft.com/office/drawing/2016/5/11/chartex" xmlns:cx6="http://schemas.microsoft.com/office/drawing/2016/5/12/chartex" xmlns:cx7="http://schemas.microsoft.com/office/drawing/2016/5/13/chartex" xmlns:cx8="http://schemas.microsoft.com/office/drawing/2016/5/14/chartex" xmlns:mc="http://schemas.openxmlformats.org/markup-compatibility/2006" xmlns:aink="http://schemas.microsoft.com/office/drawing/2016/ink" xmlns:am3d="http://schemas.microsoft.com/office/drawing/2017/model3d" xmlns:o="urn:schemas-microsoft-com:office:office" xmlns:r="http://schemas.openxmlformats.org/officeDocument/2006/relationships" xmlns:m="http://schemas.openxmlformats.org/officeDocument/2006/math" xmlns:v="urn:schemas-microsoft-com:vml" xmlns:wp14="http://schemas.microsoft.com/office/word/2010/wordprocessingDrawing" xmlns:wp="http://schemas.openxmlformats.org/drawingml/2006/wordprocessingDrawing" xmlns:w10="urn:schemas-microsoft-com:office:word" xmlns:w="http://schemas.openxmlformats.org/wordprocessingml/2006/main" xmlns:w14="http://schemas.microsoft.com/office/word/2010/wordml" xmlns:w15="http://schemas.microsoft.com/office/word/2012/wordml" xmlns:w16cex="http://schemas.microsoft.com/office/word/2018/wordml/cex" xmlns:w16cid="http://schemas.microsoft.com/office/word/2016/wordml/cid" xmlns:w16="http://schemas.microsoft.com/office/word/2018/wordml" xmlns:w16sdtdh="http://schemas.microsoft.com/office/word/2020/wordml/sdtdatahash" xmlns:w16se="http://schemas.microsoft.com/office/word/2015/wordml/symex" xmlns:wpg="http://schemas.microsoft.com/office/word/2010/wordprocessingGroup" xmlns:wpi="http://schemas.microsoft.com/office/word/2010/wordprocessingInk" xmlns:wne="http://schemas.microsoft.com/office/word/2006/wordml" xmlns:wps="http://schemas.microsoft.com/office/word/2010/wordprocessingShape" mc:Ignorable="w14 w15 w16se w16cid w16 w16cex w16sdtdh wp14">
+<w:document xmlns:wpc="http://schemas.microsoft.com/office/word/2010/wordprocessingCanvas" xmlns:cx="http://schemas.microsoft.com/office/drawing/2014/chartex" xmlns:cx1="http://schemas.microsoft.com/office/drawing/2015/9/8/chartex" xmlns:cx2="http://schemas.microsoft.com/office/drawing/2015/10/21/chartex" xmlns:cx3="http://schemas.microsoft.com/office/drawing/2016/5/9/chartex" xmlns:cx4="http://schemas.microsoft.com/office/drawing/2016/5/10/chartex" xmlns:cx5="http://schemas.microsoft.com/office/drawing/2016/5/11/chartex" xmlns:cx6="http://schemas.microsoft.com/office/drawing/2016/5/12/chartex" xmlns:cx7="http://schemas.microsoft.com/office/drawing/2016/5/13/chartex" xmlns:cx8="http://schemas.microsoft.com/office/drawing/2016/5/14/chartex" xmlns:mc="http://schemas.openxmlformats.org/markup-compatibility/2006" xmlns:aink="http://schemas.microsoft.com/office/drawing/2016/ink" xmlns:am3d="http://schemas.microsoft.com/office/drawing/2017/model3d" xmlns:o="urn:schemas-microsoft-com:office:office" xmlns:oel="http://schemas.microsoft.com/office/2019/extlst" xmlns:r="http://schemas.openxmlformats.org/officeDocument/2006/relationships" xmlns:m="http://schemas.openxmlformats.org/officeDocument/2006/math" xmlns:v="urn:schemas-microsoft-com:vml" xmlns:wp14="http://schemas.microsoft.com/office/word/2010/wordprocessingDrawing" xmlns:wp="http://schemas.openxmlformats.org/drawingml/2006/wordprocessingDrawing" xmlns:w10="urn:schemas-microsoft-com:office:word" xmlns:w="http://schemas.openxmlformats.org/wordprocessingml/2006/main" xmlns:w14="http://schemas.microsoft.com/office/word/2010/wordml" xmlns:w15="http://schemas.microsoft.com/office/word/2012/wordml" xmlns:w16cex="http://schemas.microsoft.com/office/word/2018/wordml/cex" xmlns:w16cid="http://schemas.microsoft.com/office/word/2016/wordml/cid" xmlns:w16="http://schemas.microsoft.com/office/word/2018/wordml" xmlns:w16sdtdh="http://schemas.microsoft.com/office/word/2020/wordml/sdtdatahash" xmlns:w16se="http://schemas.microsoft.com/office/word/2015/wordml/symex" xmlns:wpg="http://schemas.microsoft.com/office/word/2010/wordprocessingGroup" xmlns:wpi="http://schemas.microsoft.com/office/word/2010/wordprocessingInk" xmlns:wne="http://schemas.microsoft.com/office/word/2006/wordml" xmlns:wps="http://schemas.microsoft.com/office/word/2010/wordprocessingShape" mc:Ignorable="w14 w15 w16se w16cid w16 w16cex w16sdtdh wp14">
   <w:body>
     <w:p>
       <w:pPr>
@@ -823,6 +823,14 @@
               </w:rPr>
               <w:t xml:space="preserve"> </w:t>
             </w:r>
+            <w:r>
+              <w:rPr>
+                <w:rFonts w:ascii="Times New Roman" w:eastAsia="Times New Roman" w:hAnsi="Times New Roman" w:cs="Times New Roman"/>
+                <w:sz w:val="24"/>
+                <w:szCs w:val="24"/>
+              </w:rPr>
+              <w:t>1.6.2022</w:t>
+            </w:r>
           </w:p>
         </w:tc>
         <w:tc>
@@ -849,7 +857,7 @@
                 <w:sz w:val="24"/>
                 <w:szCs w:val="24"/>
               </w:rPr>
-              <w:t xml:space="preserve"> </w:t>
+              <w:t>1.2</w:t>
             </w:r>
           </w:p>
         </w:tc>
@@ -877,7 +885,7 @@
                 <w:sz w:val="24"/>
                 <w:szCs w:val="24"/>
               </w:rPr>
-              <w:t xml:space="preserve"> </w:t>
+              <w:t>Sitne izmene</w:t>
             </w:r>
           </w:p>
         </w:tc>
@@ -897,6 +905,7 @@
                 <w:rFonts w:ascii="Times New Roman" w:hAnsi="Times New Roman" w:cs="Times New Roman"/>
                 <w:sz w:val="24"/>
                 <w:szCs w:val="24"/>
+                <w:lang w:val="sr-Latn-RS"/>
               </w:rPr>
             </w:pPr>
             <w:r>
@@ -905,7 +914,16 @@
                 <w:sz w:val="24"/>
                 <w:szCs w:val="24"/>
               </w:rPr>
-              <w:t xml:space="preserve"> </w:t>
+              <w:t>Mom</w:t>
+            </w:r>
+            <w:r>
+              <w:rPr>
+                <w:rFonts w:ascii="Times New Roman" w:eastAsia="Times New Roman" w:hAnsi="Times New Roman" w:cs="Times New Roman"/>
+                <w:sz w:val="24"/>
+                <w:szCs w:val="24"/>
+                <w:lang w:val="sr-Latn-RS"/>
+              </w:rPr>
+              <w:t>čilo Milić</w:t>
             </w:r>
           </w:p>
         </w:tc>
@@ -1110,7 +1128,7 @@
           <w:r>
             <w:fldChar w:fldCharType="separate"/>
           </w:r>
-          <w:hyperlink w:anchor="_Toc100866081" w:history="1">
+          <w:hyperlink w:anchor="_Toc105007353" w:history="1">
             <w:r>
               <w:rPr>
                 <w:rStyle w:val="Hyperlink"/>
@@ -1154,7 +1172,7 @@
                 <w:noProof/>
                 <w:webHidden/>
               </w:rPr>
-              <w:instrText xml:space="preserve"> PAGEREF _Toc100866081 \h </w:instrText>
+              <w:instrText xml:space="preserve"> PAGEREF _Toc105007353 \h </w:instrText>
             </w:r>
             <w:r>
               <w:rPr>
@@ -1199,7 +1217,7 @@
               <w:sz w:val="22"/>
             </w:rPr>
           </w:pPr>
-          <w:hyperlink w:anchor="_Toc100866082" w:history="1">
+          <w:hyperlink w:anchor="_Toc105007354" w:history="1">
             <w:r>
               <w:rPr>
                 <w:rStyle w:val="Hyperlink"/>
@@ -1243,7 +1261,7 @@
                 <w:noProof/>
                 <w:webHidden/>
               </w:rPr>
-              <w:instrText xml:space="preserve"> PAGEREF _Toc100866082 \h </w:instrText>
+              <w:instrText xml:space="preserve"> PAGEREF _Toc105007354 \h </w:instrText>
             </w:r>
             <w:r>
               <w:rPr>
@@ -1288,7 +1306,7 @@
               <w:sz w:val="22"/>
             </w:rPr>
           </w:pPr>
-          <w:hyperlink w:anchor="_Toc100866083" w:history="1">
+          <w:hyperlink w:anchor="_Toc105007355" w:history="1">
             <w:r>
               <w:rPr>
                 <w:rStyle w:val="Hyperlink"/>
@@ -1332,7 +1350,7 @@
                 <w:noProof/>
                 <w:webHidden/>
               </w:rPr>
-              <w:instrText xml:space="preserve"> PAGEREF _Toc100866083 \h </w:instrText>
+              <w:instrText xml:space="preserve"> PAGEREF _Toc105007355 \h </w:instrText>
             </w:r>
             <w:r>
               <w:rPr>
@@ -1377,7 +1395,7 @@
               <w:sz w:val="22"/>
             </w:rPr>
           </w:pPr>
-          <w:hyperlink w:anchor="_Toc100866084" w:history="1">
+          <w:hyperlink w:anchor="_Toc105007356" w:history="1">
             <w:r>
               <w:rPr>
                 <w:rStyle w:val="Hyperlink"/>
@@ -1421,7 +1439,7 @@
                 <w:noProof/>
                 <w:webHidden/>
               </w:rPr>
-              <w:instrText xml:space="preserve"> PAGEREF _Toc100866084 \h </w:instrText>
+              <w:instrText xml:space="preserve"> PAGEREF _Toc105007356 \h </w:instrText>
             </w:r>
             <w:r>
               <w:rPr>
@@ -1466,7 +1484,7 @@
               <w:sz w:val="22"/>
             </w:rPr>
           </w:pPr>
-          <w:hyperlink w:anchor="_Toc100866085" w:history="1">
+          <w:hyperlink w:anchor="_Toc105007357" w:history="1">
             <w:r>
               <w:rPr>
                 <w:rStyle w:val="Hyperlink"/>
@@ -1510,7 +1528,7 @@
                 <w:noProof/>
                 <w:webHidden/>
               </w:rPr>
-              <w:instrText xml:space="preserve"> PAGEREF _Toc100866085 \h </w:instrText>
+              <w:instrText xml:space="preserve"> PAGEREF _Toc105007357 \h </w:instrText>
             </w:r>
             <w:r>
               <w:rPr>
@@ -1555,7 +1573,7 @@
               <w:sz w:val="22"/>
             </w:rPr>
           </w:pPr>
-          <w:hyperlink w:anchor="_Toc100866086" w:history="1">
+          <w:hyperlink w:anchor="_Toc105007358" w:history="1">
             <w:r>
               <w:rPr>
                 <w:rStyle w:val="Hyperlink"/>
@@ -1599,7 +1617,7 @@
                 <w:noProof/>
                 <w:webHidden/>
               </w:rPr>
-              <w:instrText xml:space="preserve"> PAGEREF _Toc100866086 \h </w:instrText>
+              <w:instrText xml:space="preserve"> PAGEREF _Toc105007358 \h </w:instrText>
             </w:r>
             <w:r>
               <w:rPr>
@@ -1644,7 +1662,7 @@
               <w:sz w:val="22"/>
             </w:rPr>
           </w:pPr>
-          <w:hyperlink w:anchor="_Toc100866087" w:history="1">
+          <w:hyperlink w:anchor="_Toc105007359" w:history="1">
             <w:r>
               <w:rPr>
                 <w:rStyle w:val="Hyperlink"/>
@@ -1688,7 +1706,7 @@
                 <w:noProof/>
                 <w:webHidden/>
               </w:rPr>
-              <w:instrText xml:space="preserve"> PAGEREF _Toc100866087 \h </w:instrText>
+              <w:instrText xml:space="preserve"> PAGEREF _Toc105007359 \h </w:instrText>
             </w:r>
             <w:r>
               <w:rPr>
@@ -1733,7 +1751,7 @@
               <w:sz w:val="22"/>
             </w:rPr>
           </w:pPr>
-          <w:hyperlink w:anchor="_Toc100866088" w:history="1">
+          <w:hyperlink w:anchor="_Toc105007360" w:history="1">
             <w:r>
               <w:rPr>
                 <w:rStyle w:val="Hyperlink"/>
@@ -1777,7 +1795,7 @@
                 <w:noProof/>
                 <w:webHidden/>
               </w:rPr>
-              <w:instrText xml:space="preserve"> PAGEREF _Toc100866088 \h </w:instrText>
+              <w:instrText xml:space="preserve"> PAGEREF _Toc105007360 \h </w:instrText>
             </w:r>
             <w:r>
               <w:rPr>
@@ -1822,7 +1840,7 @@
               <w:sz w:val="22"/>
             </w:rPr>
           </w:pPr>
-          <w:hyperlink w:anchor="_Toc100866089" w:history="1">
+          <w:hyperlink w:anchor="_Toc105007361" w:history="1">
             <w:r>
               <w:rPr>
                 <w:rStyle w:val="Hyperlink"/>
@@ -1867,7 +1885,7 @@
                 <w:noProof/>
                 <w:webHidden/>
               </w:rPr>
-              <w:instrText xml:space="preserve"> PAGEREF _Toc100866089 \h </w:instrText>
+              <w:instrText xml:space="preserve"> PAGEREF _Toc105007361 \h </w:instrText>
             </w:r>
             <w:r>
               <w:rPr>
@@ -1912,7 +1930,7 @@
               <w:sz w:val="22"/>
             </w:rPr>
           </w:pPr>
-          <w:hyperlink w:anchor="_Toc100866090" w:history="1">
+          <w:hyperlink w:anchor="_Toc105007362" w:history="1">
             <w:r>
               <w:rPr>
                 <w:rStyle w:val="Hyperlink"/>
@@ -1957,7 +1975,7 @@
                 <w:noProof/>
                 <w:webHidden/>
               </w:rPr>
-              <w:instrText xml:space="preserve"> PAGEREF _Toc100866090 \h </w:instrText>
+              <w:instrText xml:space="preserve"> PAGEREF _Toc105007362 \h </w:instrText>
             </w:r>
             <w:r>
               <w:rPr>
@@ -2002,7 +2020,7 @@
               <w:sz w:val="22"/>
             </w:rPr>
           </w:pPr>
-          <w:hyperlink w:anchor="_Toc100866091" w:history="1">
+          <w:hyperlink w:anchor="_Toc105007363" w:history="1">
             <w:r>
               <w:rPr>
                 <w:rStyle w:val="Hyperlink"/>
@@ -2047,7 +2065,7 @@
                 <w:noProof/>
                 <w:webHidden/>
               </w:rPr>
-              <w:instrText xml:space="preserve"> PAGEREF _Toc100866091 \h </w:instrText>
+              <w:instrText xml:space="preserve"> PAGEREF _Toc105007363 \h </w:instrText>
             </w:r>
             <w:r>
               <w:rPr>
@@ -2092,7 +2110,7 @@
               <w:sz w:val="22"/>
             </w:rPr>
           </w:pPr>
-          <w:hyperlink w:anchor="_Toc100866092" w:history="1">
+          <w:hyperlink w:anchor="_Toc105007364" w:history="1">
             <w:r>
               <w:rPr>
                 <w:rStyle w:val="Hyperlink"/>
@@ -2137,7 +2155,7 @@
                 <w:noProof/>
                 <w:webHidden/>
               </w:rPr>
-              <w:instrText xml:space="preserve"> PAGEREF _Toc100866092 \h </w:instrText>
+              <w:instrText xml:space="preserve"> PAGEREF _Toc105007364 \h </w:instrText>
             </w:r>
             <w:r>
               <w:rPr>
@@ -2182,7 +2200,7 @@
               <w:sz w:val="22"/>
             </w:rPr>
           </w:pPr>
-          <w:hyperlink w:anchor="_Toc100866093" w:history="1">
+          <w:hyperlink w:anchor="_Toc105007365" w:history="1">
             <w:r>
               <w:rPr>
                 <w:rStyle w:val="Hyperlink"/>
@@ -2227,7 +2245,97 @@
                 <w:noProof/>
                 <w:webHidden/>
               </w:rPr>
-              <w:instrText xml:space="preserve"> PAGEREF _Toc100866093 \h </w:instrText>
+              <w:instrText xml:space="preserve"> PAGEREF _Toc105007365 \h </w:instrText>
+            </w:r>
+            <w:r>
+              <w:rPr>
+                <w:noProof/>
+                <w:webHidden/>
+              </w:rPr>
+            </w:r>
+            <w:r>
+              <w:rPr>
+                <w:noProof/>
+                <w:webHidden/>
+              </w:rPr>
+              <w:fldChar w:fldCharType="separate"/>
+            </w:r>
+            <w:r>
+              <w:rPr>
+                <w:noProof/>
+                <w:webHidden/>
+              </w:rPr>
+              <w:t>5</w:t>
+            </w:r>
+            <w:r>
+              <w:rPr>
+                <w:noProof/>
+                <w:webHidden/>
+              </w:rPr>
+              <w:fldChar w:fldCharType="end"/>
+            </w:r>
+          </w:hyperlink>
+        </w:p>
+        <w:p>
+          <w:pPr>
+            <w:pStyle w:val="TOC3"/>
+            <w:tabs>
+              <w:tab w:val="left" w:pos="1540"/>
+              <w:tab w:val="right" w:pos="9894"/>
+            </w:tabs>
+            <w:rPr>
+              <w:rFonts w:asciiTheme="minorHAnsi" w:eastAsiaTheme="minorEastAsia" w:hAnsiTheme="minorHAnsi" w:cstheme="minorBidi"/>
+              <w:noProof/>
+              <w:color w:val="auto"/>
+              <w:sz w:val="22"/>
+            </w:rPr>
+          </w:pPr>
+          <w:hyperlink w:anchor="_Toc105007366" w:history="1">
+            <w:r>
+              <w:rPr>
+                <w:rStyle w:val="Hyperlink"/>
+                <w:i/>
+                <w:iCs/>
+                <w:noProof/>
+              </w:rPr>
+              <w:t>2.2.6</w:t>
+            </w:r>
+            <w:r>
+              <w:rPr>
+                <w:rFonts w:asciiTheme="minorHAnsi" w:eastAsiaTheme="minorEastAsia" w:hAnsiTheme="minorHAnsi" w:cstheme="minorBidi"/>
+                <w:noProof/>
+                <w:color w:val="auto"/>
+                <w:sz w:val="22"/>
+              </w:rPr>
+              <w:tab/>
+            </w:r>
+            <w:r>
+              <w:rPr>
+                <w:rStyle w:val="Hyperlink"/>
+                <w:noProof/>
+              </w:rPr>
+              <w:t>Korisnik nije uneo ispravan mejl</w:t>
+            </w:r>
+            <w:r>
+              <w:rPr>
+                <w:noProof/>
+                <w:webHidden/>
+              </w:rPr>
+              <w:tab/>
+            </w:r>
+            <w:r>
+              <w:rPr>
+                <w:noProof/>
+                <w:webHidden/>
+              </w:rPr>
+              <w:fldChar w:fldCharType="begin"/>
+            </w:r>
+            <w:r>
+              <w:rPr>
+                <w:noProof/>
+                <w:webHidden/>
+              </w:rPr>
+              <w:instrText xml:space="preserve"> PAGEREF _Toc105007366 \h </w:instrText>
             </w:r>
             <w:r>
               <w:rPr>
@@ -2272,7 +2380,7 @@
               <w:sz w:val="22"/>
             </w:rPr>
           </w:pPr>
-          <w:hyperlink w:anchor="_Toc100866094" w:history="1">
+          <w:hyperlink w:anchor="_Toc105007367" w:history="1">
             <w:r>
               <w:rPr>
                 <w:rStyle w:val="Hyperlink"/>
@@ -2316,7 +2424,7 @@
                 <w:noProof/>
                 <w:webHidden/>
               </w:rPr>
-              <w:instrText xml:space="preserve"> PAGEREF _Toc100866094 \h </w:instrText>
+              <w:instrText xml:space="preserve"> PAGEREF _Toc105007367 \h </w:instrText>
             </w:r>
             <w:r>
               <w:rPr>
@@ -2361,7 +2469,7 @@
               <w:sz w:val="22"/>
             </w:rPr>
           </w:pPr>
-          <w:hyperlink w:anchor="_Toc100866095" w:history="1">
+          <w:hyperlink w:anchor="_Toc105007368" w:history="1">
             <w:r>
               <w:rPr>
                 <w:rStyle w:val="Hyperlink"/>
@@ -2405,7 +2513,7 @@
                 <w:noProof/>
                 <w:webHidden/>
               </w:rPr>
-              <w:instrText xml:space="preserve"> PAGEREF _Toc100866095 \h </w:instrText>
+              <w:instrText xml:space="preserve"> PAGEREF _Toc105007368 \h </w:instrText>
             </w:r>
             <w:r>
               <w:rPr>
@@ -2450,7 +2558,7 @@
               <w:sz w:val="22"/>
             </w:rPr>
           </w:pPr>
-          <w:hyperlink w:anchor="_Toc100866096" w:history="1">
+          <w:hyperlink w:anchor="_Toc105007369" w:history="1">
             <w:r>
               <w:rPr>
                 <w:rStyle w:val="Hyperlink"/>
@@ -2494,7 +2602,7 @@
                 <w:noProof/>
                 <w:webHidden/>
               </w:rPr>
-              <w:instrText xml:space="preserve"> PAGEREF _Toc100866096 \h </w:instrText>
+              <w:instrText xml:space="preserve"> PAGEREF _Toc105007369 \h </w:instrText>
             </w:r>
             <w:r>
               <w:rPr>
@@ -2561,7 +2669,7 @@
         <w:spacing w:after="63"/>
         <w:ind w:left="705" w:hanging="720"/>
       </w:pPr>
-      <w:bookmarkStart w:id="0" w:name="_Toc100866081"/>
+      <w:bookmarkStart w:id="0" w:name="_Toc105007353"/>
       <w:r>
         <w:t>Uvod</w:t>
       </w:r>
@@ -2575,7 +2683,7 @@
         <w:pStyle w:val="Heading2"/>
         <w:ind w:left="705" w:hanging="720"/>
       </w:pPr>
-      <w:bookmarkStart w:id="1" w:name="_Toc100866082"/>
+      <w:bookmarkStart w:id="1" w:name="_Toc105007354"/>
       <w:r>
         <w:t>Rezime</w:t>
       </w:r>
@@ -2620,7 +2728,7 @@
         <w:spacing w:after="83"/>
         <w:ind w:left="705" w:hanging="720"/>
       </w:pPr>
-      <w:bookmarkStart w:id="2" w:name="_Toc100866083"/>
+      <w:bookmarkStart w:id="2" w:name="_Toc105007355"/>
       <w:r>
         <w:t>Namena dokumenta i ciljne grupe</w:t>
       </w:r>
@@ -2664,7 +2772,7 @@
         <w:pStyle w:val="Heading2"/>
         <w:ind w:left="705" w:hanging="720"/>
       </w:pPr>
-      <w:bookmarkStart w:id="3" w:name="_Toc100866084"/>
+      <w:bookmarkStart w:id="3" w:name="_Toc105007356"/>
       <w:r>
         <w:t>Reference</w:t>
       </w:r>
@@ -2719,7 +2827,7 @@
         <w:spacing w:after="0"/>
         <w:ind w:left="705" w:hanging="720"/>
       </w:pPr>
-      <w:bookmarkStart w:id="4" w:name="_Toc100866085"/>
+      <w:bookmarkStart w:id="4" w:name="_Toc105007357"/>
       <w:r>
         <w:t>Otvorena pitanja</w:t>
       </w:r>
@@ -3087,7 +3195,7 @@
         <w:pStyle w:val="Heading1"/>
         <w:ind w:left="705" w:hanging="720"/>
       </w:pPr>
-      <w:bookmarkStart w:id="5" w:name="_Toc100866086"/>
+      <w:bookmarkStart w:id="5" w:name="_Toc105007358"/>
       <w:r>
         <w:t xml:space="preserve">Scenario </w:t>
       </w:r>
@@ -3114,7 +3222,7 @@
         <w:spacing w:after="57"/>
         <w:ind w:left="705" w:hanging="720"/>
       </w:pPr>
-      <w:bookmarkStart w:id="6" w:name="_Toc100866087"/>
+      <w:bookmarkStart w:id="6" w:name="_Toc105007359"/>
       <w:r>
         <w:rPr>
           <w:u w:val="single" w:color="000000"/>
@@ -3150,7 +3258,7 @@
         <w:spacing w:after="57"/>
         <w:ind w:left="705" w:hanging="720"/>
       </w:pPr>
-      <w:bookmarkStart w:id="7" w:name="_Toc100866088"/>
+      <w:bookmarkStart w:id="7" w:name="_Toc105007360"/>
       <w:r>
         <w:rPr>
           <w:u w:val="single" w:color="000000"/>
@@ -3166,7 +3274,7 @@
       <w:pPr>
         <w:pStyle w:val="Heading3"/>
       </w:pPr>
-      <w:bookmarkStart w:id="8" w:name="_Toc100866089"/>
+      <w:bookmarkStart w:id="8" w:name="_Toc105007361"/>
       <w:r>
         <w:t>Korisnik se uspe</w:t>
       </w:r>
@@ -3409,7 +3517,7 @@
       <w:pPr>
         <w:pStyle w:val="Heading3"/>
       </w:pPr>
-      <w:bookmarkStart w:id="9" w:name="_Toc100866090"/>
+      <w:bookmarkStart w:id="9" w:name="_Toc105007362"/>
       <w:r>
         <w:t>Korisnik je izostavio neki podatak</w:t>
       </w:r>
@@ -3503,7 +3611,7 @@
       <w:pPr>
         <w:pStyle w:val="Heading3"/>
       </w:pPr>
-      <w:bookmarkStart w:id="10" w:name="_Toc100866091"/>
+      <w:bookmarkStart w:id="10" w:name="_Toc105007363"/>
       <w:r>
         <w:t xml:space="preserve">Korisnik </w:t>
       </w:r>
@@ -3603,7 +3711,7 @@
       <w:pPr>
         <w:pStyle w:val="Heading3"/>
       </w:pPr>
-      <w:bookmarkStart w:id="11" w:name="_Toc100866092"/>
+      <w:bookmarkStart w:id="11" w:name="_Toc105007364"/>
       <w:r>
         <w:lastRenderedPageBreak/>
         <w:t>Korisnik nije dobro ponovio lozinku</w:t>
@@ -3667,14 +3775,30 @@
           <w:sz w:val="20"/>
           <w:szCs w:val="20"/>
         </w:rPr>
-        <w:t>Javlja se poruka “ponovljena lozinka nije validna”</w:t>
+        <w:t>Javlja se poruka “</w:t>
+      </w:r>
+      <w:r>
+        <w:rPr>
+          <w:rFonts w:ascii="Arial" w:hAnsi="Arial" w:cs="Arial"/>
+          <w:sz w:val="20"/>
+          <w:szCs w:val="20"/>
+        </w:rPr>
+        <w:t>lozinke se ne poklapaju</w:t>
+      </w:r>
+      <w:r>
+        <w:rPr>
+          <w:rFonts w:ascii="Arial" w:hAnsi="Arial" w:cs="Arial"/>
+          <w:sz w:val="20"/>
+          <w:szCs w:val="20"/>
+        </w:rPr>
+        <w:t>”</w:t>
       </w:r>
     </w:p>
     <w:p>
       <w:pPr>
         <w:pStyle w:val="Heading3"/>
       </w:pPr>
-      <w:bookmarkStart w:id="12" w:name="_Toc100866093"/>
+      <w:bookmarkStart w:id="12" w:name="_Toc105007365"/>
       <w:r>
         <w:t xml:space="preserve">Korisnik </w:t>
       </w:r>
@@ -3708,15 +3832,7 @@
           <w:sz w:val="20"/>
           <w:szCs w:val="20"/>
         </w:rPr>
-        <w:t xml:space="preserve">Korisnik </w:t>
-      </w:r>
-      <w:r>
-        <w:rPr>
-          <w:rFonts w:ascii="Arial" w:hAnsi="Arial" w:cs="Arial"/>
-          <w:sz w:val="20"/>
-          <w:szCs w:val="20"/>
-        </w:rPr>
-        <w:t>bira dugme “</w:t>
+        <w:t>Korisnik bira dugme “</w:t>
       </w:r>
       <w:r>
         <w:rPr>
@@ -3820,15 +3936,75 @@
     </w:p>
     <w:p>
       <w:pPr>
+        <w:pStyle w:val="Heading3"/>
+      </w:pPr>
+      <w:bookmarkStart w:id="13" w:name="_Toc105007366"/>
+      <w:r>
+        <w:t>Korisnik nije uneo ispravan mejl</w:t>
+      </w:r>
+      <w:bookmarkEnd w:id="13"/>
+    </w:p>
+    <w:p>
+      <w:pPr>
+        <w:pStyle w:val="ListParagraph"/>
+        <w:numPr>
+          <w:ilvl w:val="0"/>
+          <w:numId w:val="22"/>
+        </w:numPr>
+        <w:rPr>
+          <w:sz w:val="20"/>
+          <w:szCs w:val="20"/>
+        </w:rPr>
+      </w:pPr>
+      <w:r>
+        <w:rPr>
+          <w:rFonts w:ascii="Arial" w:hAnsi="Arial" w:cs="Arial"/>
+          <w:sz w:val="20"/>
+          <w:szCs w:val="20"/>
+        </w:rPr>
+        <w:t xml:space="preserve">Akcije </w:t>
+      </w:r>
+      <w:r>
+        <w:rPr>
+          <w:rFonts w:ascii="Arial" w:hAnsi="Arial" w:cs="Arial"/>
+          <w:sz w:val="20"/>
+          <w:szCs w:val="20"/>
+        </w:rPr>
+        <w:t>1-7 su iste kao u scenariju 2.2.1</w:t>
+      </w:r>
+    </w:p>
+    <w:p>
+      <w:pPr>
+        <w:pStyle w:val="ListParagraph"/>
+        <w:numPr>
+          <w:ilvl w:val="0"/>
+          <w:numId w:val="22"/>
+        </w:numPr>
+        <w:rPr>
+          <w:sz w:val="20"/>
+          <w:szCs w:val="20"/>
+        </w:rPr>
+      </w:pPr>
+      <w:r>
+        <w:rPr>
+          <w:rFonts w:ascii="Arial" w:hAnsi="Arial" w:cs="Arial"/>
+          <w:sz w:val="20"/>
+          <w:szCs w:val="20"/>
+        </w:rPr>
+        <w:t>Javlja se poruka “mejl nije ispravan”</w:t>
+      </w:r>
+    </w:p>
+    <w:p>
+      <w:pPr>
         <w:pStyle w:val="Heading2"/>
         <w:spacing w:after="220"/>
         <w:ind w:left="705" w:hanging="720"/>
       </w:pPr>
-      <w:bookmarkStart w:id="13" w:name="_Toc100866094"/>
+      <w:bookmarkStart w:id="14" w:name="_Toc105007367"/>
       <w:r>
         <w:t>Posebni zahtevi</w:t>
       </w:r>
-      <w:bookmarkEnd w:id="13"/>
+      <w:bookmarkEnd w:id="14"/>
       <w:r>
         <w:t xml:space="preserve"> </w:t>
       </w:r>
@@ -3857,11 +4033,11 @@
         <w:spacing w:after="195"/>
         <w:ind w:left="705" w:hanging="720"/>
       </w:pPr>
-      <w:bookmarkStart w:id="14" w:name="_Toc100866095"/>
+      <w:bookmarkStart w:id="15" w:name="_Toc105007368"/>
       <w:r>
         <w:t>Preduslovi</w:t>
       </w:r>
-      <w:bookmarkEnd w:id="14"/>
+      <w:bookmarkEnd w:id="15"/>
       <w:r>
         <w:t xml:space="preserve">  </w:t>
       </w:r>
@@ -3919,11 +4095,11 @@
         <w:spacing w:after="90"/>
         <w:ind w:left="705" w:hanging="720"/>
       </w:pPr>
-      <w:bookmarkStart w:id="15" w:name="_Toc100866096"/>
+      <w:bookmarkStart w:id="16" w:name="_Toc105007369"/>
       <w:r>
         <w:t>Posledice</w:t>
       </w:r>
-      <w:bookmarkEnd w:id="15"/>
+      <w:bookmarkEnd w:id="16"/>
       <w:r>
         <w:t xml:space="preserve"> </w:t>
       </w:r>
@@ -3962,7 +4138,7 @@
 </file>
 
 <file path=word/endnotes.xml><?xml version="1.0" encoding="utf-8"?>
-<w:endnotes xmlns:wpc="http://schemas.microsoft.com/office/word/2010/wordprocessingCanvas" xmlns:cx="http://schemas.microsoft.com/office/drawing/2014/chartex" xmlns:cx1="http://schemas.microsoft.com/office/drawing/2015/9/8/chartex" xmlns:cx2="http://schemas.microsoft.com/office/drawing/2015/10/21/chartex" xmlns:cx3="http://schemas.microsoft.com/office/drawing/2016/5/9/chartex" xmlns:cx4="http://schemas.microsoft.com/office/drawing/2016/5/10/chartex" xmlns:cx5="http://schemas.microsoft.com/office/drawing/2016/5/11/chartex" xmlns:cx6="http://schemas.microsoft.com/office/drawing/2016/5/12/chartex" xmlns:cx7="http://schemas.microsoft.com/office/drawing/2016/5/13/chartex" xmlns:cx8="http://schemas.microsoft.com/office/drawing/2016/5/14/chartex" xmlns:mc="http://schemas.openxmlformats.org/markup-compatibility/2006" xmlns:aink="http://schemas.microsoft.com/office/drawing/2016/ink" xmlns:am3d="http://schemas.microsoft.com/office/drawing/2017/model3d" xmlns:o="urn:schemas-microsoft-com:office:office" xmlns:r="http://schemas.openxmlformats.org/officeDocument/2006/relationships" xmlns:m="http://schemas.openxmlformats.org/officeDocument/2006/math" xmlns:v="urn:schemas-microsoft-com:vml" xmlns:wp14="http://schemas.microsoft.com/office/word/2010/wordprocessingDrawing" xmlns:wp="http://schemas.openxmlformats.org/drawingml/2006/wordprocessingDrawing" xmlns:w10="urn:schemas-microsoft-com:office:word" xmlns:w="http://schemas.openxmlformats.org/wordprocessingml/2006/main" xmlns:w14="http://schemas.microsoft.com/office/word/2010/wordml" xmlns:w15="http://schemas.microsoft.com/office/word/2012/wordml" xmlns:w16cex="http://schemas.microsoft.com/office/word/2018/wordml/cex" xmlns:w16cid="http://schemas.microsoft.com/office/word/2016/wordml/cid" xmlns:w16="http://schemas.microsoft.com/office/word/2018/wordml" xmlns:w16sdtdh="http://schemas.microsoft.com/office/word/2020/wordml/sdtdatahash" xmlns:w16se="http://schemas.microsoft.com/office/word/2015/wordml/symex" xmlns:wpg="http://schemas.microsoft.com/office/word/2010/wordprocessingGroup" xmlns:wpi="http://schemas.microsoft.com/office/word/2010/wordprocessingInk" xmlns:wne="http://schemas.microsoft.com/office/word/2006/wordml" xmlns:wps="http://schemas.microsoft.com/office/word/2010/wordprocessingShape" mc:Ignorable="w14 w15 w16se w16cid w16 w16cex w16sdtdh wp14">
+<w:endnotes xmlns:wpc="http://schemas.microsoft.com/office/word/2010/wordprocessingCanvas" xmlns:cx="http://schemas.microsoft.com/office/drawing/2014/chartex" xmlns:cx1="http://schemas.microsoft.com/office/drawing/2015/9/8/chartex" xmlns:cx2="http://schemas.microsoft.com/office/drawing/2015/10/21/chartex" xmlns:cx3="http://schemas.microsoft.com/office/drawing/2016/5/9/chartex" xmlns:cx4="http://schemas.microsoft.com/office/drawing/2016/5/10/chartex" xmlns:cx5="http://schemas.microsoft.com/office/drawing/2016/5/11/chartex" xmlns:cx6="http://schemas.microsoft.com/office/drawing/2016/5/12/chartex" xmlns:cx7="http://schemas.microsoft.com/office/drawing/2016/5/13/chartex" xmlns:cx8="http://schemas.microsoft.com/office/drawing/2016/5/14/chartex" xmlns:mc="http://schemas.openxmlformats.org/markup-compatibility/2006" xmlns:aink="http://schemas.microsoft.com/office/drawing/2016/ink" xmlns:am3d="http://schemas.microsoft.com/office/drawing/2017/model3d" xmlns:o="urn:schemas-microsoft-com:office:office" xmlns:oel="http://schemas.microsoft.com/office/2019/extlst" xmlns:r="http://schemas.openxmlformats.org/officeDocument/2006/relationships" xmlns:m="http://schemas.openxmlformats.org/officeDocument/2006/math" xmlns:v="urn:schemas-microsoft-com:vml" xmlns:wp14="http://schemas.microsoft.com/office/word/2010/wordprocessingDrawing" xmlns:wp="http://schemas.openxmlformats.org/drawingml/2006/wordprocessingDrawing" xmlns:w10="urn:schemas-microsoft-com:office:word" xmlns:w="http://schemas.openxmlformats.org/wordprocessingml/2006/main" xmlns:w14="http://schemas.microsoft.com/office/word/2010/wordml" xmlns:w15="http://schemas.microsoft.com/office/word/2012/wordml" xmlns:w16cex="http://schemas.microsoft.com/office/word/2018/wordml/cex" xmlns:w16cid="http://schemas.microsoft.com/office/word/2016/wordml/cid" xmlns:w16="http://schemas.microsoft.com/office/word/2018/wordml" xmlns:w16sdtdh="http://schemas.microsoft.com/office/word/2020/wordml/sdtdatahash" xmlns:w16se="http://schemas.microsoft.com/office/word/2015/wordml/symex" xmlns:wpg="http://schemas.microsoft.com/office/word/2010/wordprocessingGroup" xmlns:wpi="http://schemas.microsoft.com/office/word/2010/wordprocessingInk" xmlns:wne="http://schemas.microsoft.com/office/word/2006/wordml" xmlns:wps="http://schemas.microsoft.com/office/word/2010/wordprocessingShape" mc:Ignorable="w14 w15 w16se w16cid w16 w16cex w16sdtdh wp14">
   <w:endnote w:type="separator" w:id="-1">
     <w:p>
       <w:pPr>
@@ -3987,7 +4163,7 @@
 </file>
 
 <file path=word/footer1.xml><?xml version="1.0" encoding="utf-8"?>
-<w:ftr xmlns:wpc="http://schemas.microsoft.com/office/word/2010/wordprocessingCanvas" xmlns:cx="http://schemas.microsoft.com/office/drawing/2014/chartex" xmlns:cx1="http://schemas.microsoft.com/office/drawing/2015/9/8/chartex" xmlns:cx2="http://schemas.microsoft.com/office/drawing/2015/10/21/chartex" xmlns:cx3="http://schemas.microsoft.com/office/drawing/2016/5/9/chartex" xmlns:cx4="http://schemas.microsoft.com/office/drawing/2016/5/10/chartex" xmlns:cx5="http://schemas.microsoft.com/office/drawing/2016/5/11/chartex" xmlns:cx6="http://schemas.microsoft.com/office/drawing/2016/5/12/chartex" xmlns:cx7="http://schemas.microsoft.com/office/drawing/2016/5/13/chartex" xmlns:cx8="http://schemas.microsoft.com/office/drawing/2016/5/14/chartex" xmlns:mc="http://schemas.openxmlformats.org/markup-compatibility/2006" xmlns:aink="http://schemas.microsoft.com/office/drawing/2016/ink" xmlns:am3d="http://schemas.microsoft.com/office/drawing/2017/model3d" xmlns:o="urn:schemas-microsoft-com:office:office" xmlns:r="http://schemas.openxmlformats.org/officeDocument/2006/relationships" xmlns:m="http://schemas.openxmlformats.org/officeDocument/2006/math" xmlns:v="urn:schemas-microsoft-com:vml" xmlns:wp14="http://schemas.microsoft.com/office/word/2010/wordprocessingDrawing" xmlns:wp="http://schemas.openxmlformats.org/drawingml/2006/wordprocessingDrawing" xmlns:w10="urn:schemas-microsoft-com:office:word" xmlns:w="http://schemas.openxmlformats.org/wordprocessingml/2006/main" xmlns:w14="http://schemas.microsoft.com/office/word/2010/wordml" xmlns:w15="http://schemas.microsoft.com/office/word/2012/wordml" xmlns:w16cex="http://schemas.microsoft.com/office/word/2018/wordml/cex" xmlns:w16cid="http://schemas.microsoft.com/office/word/2016/wordml/cid" xmlns:w16="http://schemas.microsoft.com/office/word/2018/wordml" xmlns:w16sdtdh="http://schemas.microsoft.com/office/word/2020/wordml/sdtdatahash" xmlns:w16se="http://schemas.microsoft.com/office/word/2015/wordml/symex" xmlns:wpg="http://schemas.microsoft.com/office/word/2010/wordprocessingGroup" xmlns:wpi="http://schemas.microsoft.com/office/word/2010/wordprocessingInk" xmlns:wne="http://schemas.microsoft.com/office/word/2006/wordml" xmlns:wps="http://schemas.microsoft.com/office/word/2010/wordprocessingShape" mc:Ignorable="w14 w15 w16se w16cid w16 w16cex w16sdtdh wp14">
+<w:ftr xmlns:wpc="http://schemas.microsoft.com/office/word/2010/wordprocessingCanvas" xmlns:cx="http://schemas.microsoft.com/office/drawing/2014/chartex" xmlns:cx1="http://schemas.microsoft.com/office/drawing/2015/9/8/chartex" xmlns:cx2="http://schemas.microsoft.com/office/drawing/2015/10/21/chartex" xmlns:cx3="http://schemas.microsoft.com/office/drawing/2016/5/9/chartex" xmlns:cx4="http://schemas.microsoft.com/office/drawing/2016/5/10/chartex" xmlns:cx5="http://schemas.microsoft.com/office/drawing/2016/5/11/chartex" xmlns:cx6="http://schemas.microsoft.com/office/drawing/2016/5/12/chartex" xmlns:cx7="http://schemas.microsoft.com/office/drawing/2016/5/13/chartex" xmlns:cx8="http://schemas.microsoft.com/office/drawing/2016/5/14/chartex" xmlns:mc="http://schemas.openxmlformats.org/markup-compatibility/2006" xmlns:aink="http://schemas.microsoft.com/office/drawing/2016/ink" xmlns:am3d="http://schemas.microsoft.com/office/drawing/2017/model3d" xmlns:o="urn:schemas-microsoft-com:office:office" xmlns:oel="http://schemas.microsoft.com/office/2019/extlst" xmlns:r="http://schemas.openxmlformats.org/officeDocument/2006/relationships" xmlns:m="http://schemas.openxmlformats.org/officeDocument/2006/math" xmlns:v="urn:schemas-microsoft-com:vml" xmlns:wp14="http://schemas.microsoft.com/office/word/2010/wordprocessingDrawing" xmlns:wp="http://schemas.openxmlformats.org/drawingml/2006/wordprocessingDrawing" xmlns:w10="urn:schemas-microsoft-com:office:word" xmlns:w="http://schemas.openxmlformats.org/wordprocessingml/2006/main" xmlns:w14="http://schemas.microsoft.com/office/word/2010/wordml" xmlns:w15="http://schemas.microsoft.com/office/word/2012/wordml" xmlns:w16cex="http://schemas.microsoft.com/office/word/2018/wordml/cex" xmlns:w16cid="http://schemas.microsoft.com/office/word/2016/wordml/cid" xmlns:w16="http://schemas.microsoft.com/office/word/2018/wordml" xmlns:w16sdtdh="http://schemas.microsoft.com/office/word/2020/wordml/sdtdatahash" xmlns:w16se="http://schemas.microsoft.com/office/word/2015/wordml/symex" xmlns:wpg="http://schemas.microsoft.com/office/word/2010/wordprocessingGroup" xmlns:wpi="http://schemas.microsoft.com/office/word/2010/wordprocessingInk" xmlns:wne="http://schemas.microsoft.com/office/word/2006/wordml" xmlns:wps="http://schemas.microsoft.com/office/word/2010/wordprocessingShape" mc:Ignorable="w14 w15 w16se w16cid w16 w16cex w16sdtdh wp14">
   <w:p>
     <w:pPr>
       <w:tabs>
@@ -4053,7 +4229,7 @@
 </file>
 
 <file path=word/footer2.xml><?xml version="1.0" encoding="utf-8"?>
-<w:ftr xmlns:wpc="http://schemas.microsoft.com/office/word/2010/wordprocessingCanvas" xmlns:cx="http://schemas.microsoft.com/office/drawing/2014/chartex" xmlns:cx1="http://schemas.microsoft.com/office/drawing/2015/9/8/chartex" xmlns:cx2="http://schemas.microsoft.com/office/drawing/2015/10/21/chartex" xmlns:cx3="http://schemas.microsoft.com/office/drawing/2016/5/9/chartex" xmlns:cx4="http://schemas.microsoft.com/office/drawing/2016/5/10/chartex" xmlns:cx5="http://schemas.microsoft.com/office/drawing/2016/5/11/chartex" xmlns:cx6="http://schemas.microsoft.com/office/drawing/2016/5/12/chartex" xmlns:cx7="http://schemas.microsoft.com/office/drawing/2016/5/13/chartex" xmlns:cx8="http://schemas.microsoft.com/office/drawing/2016/5/14/chartex" xmlns:mc="http://schemas.openxmlformats.org/markup-compatibility/2006" xmlns:aink="http://schemas.microsoft.com/office/drawing/2016/ink" xmlns:am3d="http://schemas.microsoft.com/office/drawing/2017/model3d" xmlns:o="urn:schemas-microsoft-com:office:office" xmlns:r="http://schemas.openxmlformats.org/officeDocument/2006/relationships" xmlns:m="http://schemas.openxmlformats.org/officeDocument/2006/math" xmlns:v="urn:schemas-microsoft-com:vml" xmlns:wp14="http://schemas.microsoft.com/office/word/2010/wordprocessingDrawing" xmlns:wp="http://schemas.openxmlformats.org/drawingml/2006/wordprocessingDrawing" xmlns:w10="urn:schemas-microsoft-com:office:word" xmlns:w="http://schemas.openxmlformats.org/wordprocessingml/2006/main" xmlns:w14="http://schemas.microsoft.com/office/word/2010/wordml" xmlns:w15="http://schemas.microsoft.com/office/word/2012/wordml" xmlns:w16cex="http://schemas.microsoft.com/office/word/2018/wordml/cex" xmlns:w16cid="http://schemas.microsoft.com/office/word/2016/wordml/cid" xmlns:w16="http://schemas.microsoft.com/office/word/2018/wordml" xmlns:w16sdtdh="http://schemas.microsoft.com/office/word/2020/wordml/sdtdatahash" xmlns:w16se="http://schemas.microsoft.com/office/word/2015/wordml/symex" xmlns:wpg="http://schemas.microsoft.com/office/word/2010/wordprocessingGroup" xmlns:wpi="http://schemas.microsoft.com/office/word/2010/wordprocessingInk" xmlns:wne="http://schemas.microsoft.com/office/word/2006/wordml" xmlns:wps="http://schemas.microsoft.com/office/word/2010/wordprocessingShape" mc:Ignorable="w14 w15 w16se w16cid w16 w16cex w16sdtdh wp14">
+<w:ftr xmlns:wpc="http://schemas.microsoft.com/office/word/2010/wordprocessingCanvas" xmlns:cx="http://schemas.microsoft.com/office/drawing/2014/chartex" xmlns:cx1="http://schemas.microsoft.com/office/drawing/2015/9/8/chartex" xmlns:cx2="http://schemas.microsoft.com/office/drawing/2015/10/21/chartex" xmlns:cx3="http://schemas.microsoft.com/office/drawing/2016/5/9/chartex" xmlns:cx4="http://schemas.microsoft.com/office/drawing/2016/5/10/chartex" xmlns:cx5="http://schemas.microsoft.com/office/drawing/2016/5/11/chartex" xmlns:cx6="http://schemas.microsoft.com/office/drawing/2016/5/12/chartex" xmlns:cx7="http://schemas.microsoft.com/office/drawing/2016/5/13/chartex" xmlns:cx8="http://schemas.microsoft.com/office/drawing/2016/5/14/chartex" xmlns:mc="http://schemas.openxmlformats.org/markup-compatibility/2006" xmlns:aink="http://schemas.microsoft.com/office/drawing/2016/ink" xmlns:am3d="http://schemas.microsoft.com/office/drawing/2017/model3d" xmlns:o="urn:schemas-microsoft-com:office:office" xmlns:oel="http://schemas.microsoft.com/office/2019/extlst" xmlns:r="http://schemas.openxmlformats.org/officeDocument/2006/relationships" xmlns:m="http://schemas.openxmlformats.org/officeDocument/2006/math" xmlns:v="urn:schemas-microsoft-com:vml" xmlns:wp14="http://schemas.microsoft.com/office/word/2010/wordprocessingDrawing" xmlns:wp="http://schemas.openxmlformats.org/drawingml/2006/wordprocessingDrawing" xmlns:w10="urn:schemas-microsoft-com:office:word" xmlns:w="http://schemas.openxmlformats.org/wordprocessingml/2006/main" xmlns:w14="http://schemas.microsoft.com/office/word/2010/wordml" xmlns:w15="http://schemas.microsoft.com/office/word/2012/wordml" xmlns:w16cex="http://schemas.microsoft.com/office/word/2018/wordml/cex" xmlns:w16cid="http://schemas.microsoft.com/office/word/2016/wordml/cid" xmlns:w16="http://schemas.microsoft.com/office/word/2018/wordml" xmlns:w16sdtdh="http://schemas.microsoft.com/office/word/2020/wordml/sdtdatahash" xmlns:w16se="http://schemas.microsoft.com/office/word/2015/wordml/symex" xmlns:wpg="http://schemas.microsoft.com/office/word/2010/wordprocessingGroup" xmlns:wpi="http://schemas.microsoft.com/office/word/2010/wordprocessingInk" xmlns:wne="http://schemas.microsoft.com/office/word/2006/wordml" xmlns:wps="http://schemas.microsoft.com/office/word/2010/wordprocessingShape" mc:Ignorable="w14 w15 w16se w16cid w16 w16cex w16sdtdh wp14">
   <w:p>
     <w:pPr>
       <w:tabs>
@@ -4119,13 +4295,13 @@
 </file>
 
 <file path=word/footer3.xml><?xml version="1.0" encoding="utf-8"?>
-<w:ftr xmlns:wpc="http://schemas.microsoft.com/office/word/2010/wordprocessingCanvas" xmlns:cx="http://schemas.microsoft.com/office/drawing/2014/chartex" xmlns:cx1="http://schemas.microsoft.com/office/drawing/2015/9/8/chartex" xmlns:cx2="http://schemas.microsoft.com/office/drawing/2015/10/21/chartex" xmlns:cx3="http://schemas.microsoft.com/office/drawing/2016/5/9/chartex" xmlns:cx4="http://schemas.microsoft.com/office/drawing/2016/5/10/chartex" xmlns:cx5="http://schemas.microsoft.com/office/drawing/2016/5/11/chartex" xmlns:cx6="http://schemas.microsoft.com/office/drawing/2016/5/12/chartex" xmlns:cx7="http://schemas.microsoft.com/office/drawing/2016/5/13/chartex" xmlns:cx8="http://schemas.microsoft.com/office/drawing/2016/5/14/chartex" xmlns:mc="http://schemas.openxmlformats.org/markup-compatibility/2006" xmlns:aink="http://schemas.microsoft.com/office/drawing/2016/ink" xmlns:am3d="http://schemas.microsoft.com/office/drawing/2017/model3d" xmlns:o="urn:schemas-microsoft-com:office:office" xmlns:r="http://schemas.openxmlformats.org/officeDocument/2006/relationships" xmlns:m="http://schemas.openxmlformats.org/officeDocument/2006/math" xmlns:v="urn:schemas-microsoft-com:vml" xmlns:wp14="http://schemas.microsoft.com/office/word/2010/wordprocessingDrawing" xmlns:wp="http://schemas.openxmlformats.org/drawingml/2006/wordprocessingDrawing" xmlns:w10="urn:schemas-microsoft-com:office:word" xmlns:w="http://schemas.openxmlformats.org/wordprocessingml/2006/main" xmlns:w14="http://schemas.microsoft.com/office/word/2010/wordml" xmlns:w15="http://schemas.microsoft.com/office/word/2012/wordml" xmlns:w16cex="http://schemas.microsoft.com/office/word/2018/wordml/cex" xmlns:w16cid="http://schemas.microsoft.com/office/word/2016/wordml/cid" xmlns:w16="http://schemas.microsoft.com/office/word/2018/wordml" xmlns:w16sdtdh="http://schemas.microsoft.com/office/word/2020/wordml/sdtdatahash" xmlns:w16se="http://schemas.microsoft.com/office/word/2015/wordml/symex" xmlns:wpg="http://schemas.microsoft.com/office/word/2010/wordprocessingGroup" xmlns:wpi="http://schemas.microsoft.com/office/word/2010/wordprocessingInk" xmlns:wne="http://schemas.microsoft.com/office/word/2006/wordml" xmlns:wps="http://schemas.microsoft.com/office/word/2010/wordprocessingShape" mc:Ignorable="w14 w15 w16se w16cid w16 w16cex w16sdtdh wp14">
+<w:ftr xmlns:wpc="http://schemas.microsoft.com/office/word/2010/wordprocessingCanvas" xmlns:cx="http://schemas.microsoft.com/office/drawing/2014/chartex" xmlns:cx1="http://schemas.microsoft.com/office/drawing/2015/9/8/chartex" xmlns:cx2="http://schemas.microsoft.com/office/drawing/2015/10/21/chartex" xmlns:cx3="http://schemas.microsoft.com/office/drawing/2016/5/9/chartex" xmlns:cx4="http://schemas.microsoft.com/office/drawing/2016/5/10/chartex" xmlns:cx5="http://schemas.microsoft.com/office/drawing/2016/5/11/chartex" xmlns:cx6="http://schemas.microsoft.com/office/drawing/2016/5/12/chartex" xmlns:cx7="http://schemas.microsoft.com/office/drawing/2016/5/13/chartex" xmlns:cx8="http://schemas.microsoft.com/office/drawing/2016/5/14/chartex" xmlns:mc="http://schemas.openxmlformats.org/markup-compatibility/2006" xmlns:aink="http://schemas.microsoft.com/office/drawing/2016/ink" xmlns:am3d="http://schemas.microsoft.com/office/drawing/2017/model3d" xmlns:o="urn:schemas-microsoft-com:office:office" xmlns:oel="http://schemas.microsoft.com/office/2019/extlst" xmlns:r="http://schemas.openxmlformats.org/officeDocument/2006/relationships" xmlns:m="http://schemas.openxmlformats.org/officeDocument/2006/math" xmlns:v="urn:schemas-microsoft-com:vml" xmlns:wp14="http://schemas.microsoft.com/office/word/2010/wordprocessingDrawing" xmlns:wp="http://schemas.openxmlformats.org/drawingml/2006/wordprocessingDrawing" xmlns:w10="urn:schemas-microsoft-com:office:word" xmlns:w="http://schemas.openxmlformats.org/wordprocessingml/2006/main" xmlns:w14="http://schemas.microsoft.com/office/word/2010/wordml" xmlns:w15="http://schemas.microsoft.com/office/word/2012/wordml" xmlns:w16cex="http://schemas.microsoft.com/office/word/2018/wordml/cex" xmlns:w16cid="http://schemas.microsoft.com/office/word/2016/wordml/cid" xmlns:w16="http://schemas.microsoft.com/office/word/2018/wordml" xmlns:w16sdtdh="http://schemas.microsoft.com/office/word/2020/wordml/sdtdatahash" xmlns:w16se="http://schemas.microsoft.com/office/word/2015/wordml/symex" xmlns:wpg="http://schemas.microsoft.com/office/word/2010/wordprocessingGroup" xmlns:wpi="http://schemas.microsoft.com/office/word/2010/wordprocessingInk" xmlns:wne="http://schemas.microsoft.com/office/word/2006/wordml" xmlns:wps="http://schemas.microsoft.com/office/word/2010/wordprocessingShape" mc:Ignorable="w14 w15 w16se w16cid w16 w16cex w16sdtdh wp14">
   <w:p/>
 </w:ftr>
 </file>
 
 <file path=word/footnotes.xml><?xml version="1.0" encoding="utf-8"?>
-<w:footnotes xmlns:wpc="http://schemas.microsoft.com/office/word/2010/wordprocessingCanvas" xmlns:cx="http://schemas.microsoft.com/office/drawing/2014/chartex" xmlns:cx1="http://schemas.microsoft.com/office/drawing/2015/9/8/chartex" xmlns:cx2="http://schemas.microsoft.com/office/drawing/2015/10/21/chartex" xmlns:cx3="http://schemas.microsoft.com/office/drawing/2016/5/9/chartex" xmlns:cx4="http://schemas.microsoft.com/office/drawing/2016/5/10/chartex" xmlns:cx5="http://schemas.microsoft.com/office/drawing/2016/5/11/chartex" xmlns:cx6="http://schemas.microsoft.com/office/drawing/2016/5/12/chartex" xmlns:cx7="http://schemas.microsoft.com/office/drawing/2016/5/13/chartex" xmlns:cx8="http://schemas.microsoft.com/office/drawing/2016/5/14/chartex" xmlns:mc="http://schemas.openxmlformats.org/markup-compatibility/2006" xmlns:aink="http://schemas.microsoft.com/office/drawing/2016/ink" xmlns:am3d="http://schemas.microsoft.com/office/drawing/2017/model3d" xmlns:o="urn:schemas-microsoft-com:office:office" xmlns:r="http://schemas.openxmlformats.org/officeDocument/2006/relationships" xmlns:m="http://schemas.openxmlformats.org/officeDocument/2006/math" xmlns:v="urn:schemas-microsoft-com:vml" xmlns:wp14="http://schemas.microsoft.com/office/word/2010/wordprocessingDrawing" xmlns:wp="http://schemas.openxmlformats.org/drawingml/2006/wordprocessingDrawing" xmlns:w10="urn:schemas-microsoft-com:office:word" xmlns:w="http://schemas.openxmlformats.org/wordprocessingml/2006/main" xmlns:w14="http://schemas.microsoft.com/office/word/2010/wordml" xmlns:w15="http://schemas.microsoft.com/office/word/2012/wordml" xmlns:w16cex="http://schemas.microsoft.com/office/word/2018/wordml/cex" xmlns:w16cid="http://schemas.microsoft.com/office/word/2016/wordml/cid" xmlns:w16="http://schemas.microsoft.com/office/word/2018/wordml" xmlns:w16sdtdh="http://schemas.microsoft.com/office/word/2020/wordml/sdtdatahash" xmlns:w16se="http://schemas.microsoft.com/office/word/2015/wordml/symex" xmlns:wpg="http://schemas.microsoft.com/office/word/2010/wordprocessingGroup" xmlns:wpi="http://schemas.microsoft.com/office/word/2010/wordprocessingInk" xmlns:wne="http://schemas.microsoft.com/office/word/2006/wordml" xmlns:wps="http://schemas.microsoft.com/office/word/2010/wordprocessingShape" mc:Ignorable="w14 w15 w16se w16cid w16 w16cex w16sdtdh wp14">
+<w:footnotes xmlns:wpc="http://schemas.microsoft.com/office/word/2010/wordprocessingCanvas" xmlns:cx="http://schemas.microsoft.com/office/drawing/2014/chartex" xmlns:cx1="http://schemas.microsoft.com/office/drawing/2015/9/8/chartex" xmlns:cx2="http://schemas.microsoft.com/office/drawing/2015/10/21/chartex" xmlns:cx3="http://schemas.microsoft.com/office/drawing/2016/5/9/chartex" xmlns:cx4="http://schemas.microsoft.com/office/drawing/2016/5/10/chartex" xmlns:cx5="http://schemas.microsoft.com/office/drawing/2016/5/11/chartex" xmlns:cx6="http://schemas.microsoft.com/office/drawing/2016/5/12/chartex" xmlns:cx7="http://schemas.microsoft.com/office/drawing/2016/5/13/chartex" xmlns:cx8="http://schemas.microsoft.com/office/drawing/2016/5/14/chartex" xmlns:mc="http://schemas.openxmlformats.org/markup-compatibility/2006" xmlns:aink="http://schemas.microsoft.com/office/drawing/2016/ink" xmlns:am3d="http://schemas.microsoft.com/office/drawing/2017/model3d" xmlns:o="urn:schemas-microsoft-com:office:office" xmlns:oel="http://schemas.microsoft.com/office/2019/extlst" xmlns:r="http://schemas.openxmlformats.org/officeDocument/2006/relationships" xmlns:m="http://schemas.openxmlformats.org/officeDocument/2006/math" xmlns:v="urn:schemas-microsoft-com:vml" xmlns:wp14="http://schemas.microsoft.com/office/word/2010/wordprocessingDrawing" xmlns:wp="http://schemas.openxmlformats.org/drawingml/2006/wordprocessingDrawing" xmlns:w10="urn:schemas-microsoft-com:office:word" xmlns:w="http://schemas.openxmlformats.org/wordprocessingml/2006/main" xmlns:w14="http://schemas.microsoft.com/office/word/2010/wordml" xmlns:w15="http://schemas.microsoft.com/office/word/2012/wordml" xmlns:w16cex="http://schemas.microsoft.com/office/word/2018/wordml/cex" xmlns:w16cid="http://schemas.microsoft.com/office/word/2016/wordml/cid" xmlns:w16="http://schemas.microsoft.com/office/word/2018/wordml" xmlns:w16sdtdh="http://schemas.microsoft.com/office/word/2020/wordml/sdtdatahash" xmlns:w16se="http://schemas.microsoft.com/office/word/2015/wordml/symex" xmlns:wpg="http://schemas.microsoft.com/office/word/2010/wordprocessingGroup" xmlns:wpi="http://schemas.microsoft.com/office/word/2010/wordprocessingInk" xmlns:wne="http://schemas.microsoft.com/office/word/2006/wordml" xmlns:wps="http://schemas.microsoft.com/office/word/2010/wordprocessingShape" mc:Ignorable="w14 w15 w16se w16cid w16 w16cex w16sdtdh wp14">
   <w:footnote w:type="separator" w:id="-1">
     <w:p>
       <w:pPr>
@@ -4150,7 +4326,7 @@
 </file>
 
 <file path=word/header1.xml><?xml version="1.0" encoding="utf-8"?>
-<w:hdr xmlns:wpc="http://schemas.microsoft.com/office/word/2010/wordprocessingCanvas" xmlns:cx="http://schemas.microsoft.com/office/drawing/2014/chartex" xmlns:cx1="http://schemas.microsoft.com/office/drawing/2015/9/8/chartex" xmlns:cx2="http://schemas.microsoft.com/office/drawing/2015/10/21/chartex" xmlns:cx3="http://schemas.microsoft.com/office/drawing/2016/5/9/chartex" xmlns:cx4="http://schemas.microsoft.com/office/drawing/2016/5/10/chartex" xmlns:cx5="http://schemas.microsoft.com/office/drawing/2016/5/11/chartex" xmlns:cx6="http://schemas.microsoft.com/office/drawing/2016/5/12/chartex" xmlns:cx7="http://schemas.microsoft.com/office/drawing/2016/5/13/chartex" xmlns:cx8="http://schemas.microsoft.com/office/drawing/2016/5/14/chartex" xmlns:mc="http://schemas.openxmlformats.org/markup-compatibility/2006" xmlns:aink="http://schemas.microsoft.com/office/drawing/2016/ink" xmlns:am3d="http://schemas.microsoft.com/office/drawing/2017/model3d" xmlns:o="urn:schemas-microsoft-com:office:office" xmlns:r="http://schemas.openxmlformats.org/officeDocument/2006/relationships" xmlns:m="http://schemas.openxmlformats.org/officeDocument/2006/math" xmlns:v="urn:schemas-microsoft-com:vml" xmlns:wp14="http://schemas.microsoft.com/office/word/2010/wordprocessingDrawing" xmlns:wp="http://schemas.openxmlformats.org/drawingml/2006/wordprocessingDrawing" xmlns:w10="urn:schemas-microsoft-com:office:word" xmlns:w="http://schemas.openxmlformats.org/wordprocessingml/2006/main" xmlns:w14="http://schemas.microsoft.com/office/word/2010/wordml" xmlns:w15="http://schemas.microsoft.com/office/word/2012/wordml" xmlns:w16cex="http://schemas.microsoft.com/office/word/2018/wordml/cex" xmlns:w16cid="http://schemas.microsoft.com/office/word/2016/wordml/cid" xmlns:w16="http://schemas.microsoft.com/office/word/2018/wordml" xmlns:w16sdtdh="http://schemas.microsoft.com/office/word/2020/wordml/sdtdatahash" xmlns:w16se="http://schemas.microsoft.com/office/word/2015/wordml/symex" xmlns:wpg="http://schemas.microsoft.com/office/word/2010/wordprocessingGroup" xmlns:wpi="http://schemas.microsoft.com/office/word/2010/wordprocessingInk" xmlns:wne="http://schemas.microsoft.com/office/word/2006/wordml" xmlns:wps="http://schemas.microsoft.com/office/word/2010/wordprocessingShape" mc:Ignorable="w14 w15 w16se w16cid w16 w16cex w16sdtdh wp14">
+<w:hdr xmlns:wpc="http://schemas.microsoft.com/office/word/2010/wordprocessingCanvas" xmlns:cx="http://schemas.microsoft.com/office/drawing/2014/chartex" xmlns:cx1="http://schemas.microsoft.com/office/drawing/2015/9/8/chartex" xmlns:cx2="http://schemas.microsoft.com/office/drawing/2015/10/21/chartex" xmlns:cx3="http://schemas.microsoft.com/office/drawing/2016/5/9/chartex" xmlns:cx4="http://schemas.microsoft.com/office/drawing/2016/5/10/chartex" xmlns:cx5="http://schemas.microsoft.com/office/drawing/2016/5/11/chartex" xmlns:cx6="http://schemas.microsoft.com/office/drawing/2016/5/12/chartex" xmlns:cx7="http://schemas.microsoft.com/office/drawing/2016/5/13/chartex" xmlns:cx8="http://schemas.microsoft.com/office/drawing/2016/5/14/chartex" xmlns:mc="http://schemas.openxmlformats.org/markup-compatibility/2006" xmlns:aink="http://schemas.microsoft.com/office/drawing/2016/ink" xmlns:am3d="http://schemas.microsoft.com/office/drawing/2017/model3d" xmlns:o="urn:schemas-microsoft-com:office:office" xmlns:oel="http://schemas.microsoft.com/office/2019/extlst" xmlns:r="http://schemas.openxmlformats.org/officeDocument/2006/relationships" xmlns:m="http://schemas.openxmlformats.org/officeDocument/2006/math" xmlns:v="urn:schemas-microsoft-com:vml" xmlns:wp14="http://schemas.microsoft.com/office/word/2010/wordprocessingDrawing" xmlns:wp="http://schemas.openxmlformats.org/drawingml/2006/wordprocessingDrawing" xmlns:w10="urn:schemas-microsoft-com:office:word" xmlns:w="http://schemas.openxmlformats.org/wordprocessingml/2006/main" xmlns:w14="http://schemas.microsoft.com/office/word/2010/wordml" xmlns:w15="http://schemas.microsoft.com/office/word/2012/wordml" xmlns:w16cex="http://schemas.microsoft.com/office/word/2018/wordml/cex" xmlns:w16cid="http://schemas.microsoft.com/office/word/2016/wordml/cid" xmlns:w16="http://schemas.microsoft.com/office/word/2018/wordml" xmlns:w16sdtdh="http://schemas.microsoft.com/office/word/2020/wordml/sdtdatahash" xmlns:w16se="http://schemas.microsoft.com/office/word/2015/wordml/symex" xmlns:wpg="http://schemas.microsoft.com/office/word/2010/wordprocessingGroup" xmlns:wpi="http://schemas.microsoft.com/office/word/2010/wordprocessingInk" xmlns:wne="http://schemas.microsoft.com/office/word/2006/wordml" xmlns:wps="http://schemas.microsoft.com/office/word/2010/wordprocessingShape" mc:Ignorable="w14 w15 w16se w16cid w16 w16cex w16sdtdh wp14">
   <w:p>
     <w:pPr>
       <w:tabs>
@@ -4230,7 +4406,7 @@
 </file>
 
 <file path=word/header2.xml><?xml version="1.0" encoding="utf-8"?>
-<w:hdr xmlns:wpc="http://schemas.microsoft.com/office/word/2010/wordprocessingCanvas" xmlns:cx="http://schemas.microsoft.com/office/drawing/2014/chartex" xmlns:cx1="http://schemas.microsoft.com/office/drawing/2015/9/8/chartex" xmlns:cx2="http://schemas.microsoft.com/office/drawing/2015/10/21/chartex" xmlns:cx3="http://schemas.microsoft.com/office/drawing/2016/5/9/chartex" xmlns:cx4="http://schemas.microsoft.com/office/drawing/2016/5/10/chartex" xmlns:cx5="http://schemas.microsoft.com/office/drawing/2016/5/11/chartex" xmlns:cx6="http://schemas.microsoft.com/office/drawing/2016/5/12/chartex" xmlns:cx7="http://schemas.microsoft.com/office/drawing/2016/5/13/chartex" xmlns:cx8="http://schemas.microsoft.com/office/drawing/2016/5/14/chartex" xmlns:mc="http://schemas.openxmlformats.org/markup-compatibility/2006" xmlns:aink="http://schemas.microsoft.com/office/drawing/2016/ink" xmlns:am3d="http://schemas.microsoft.com/office/drawing/2017/model3d" xmlns:o="urn:schemas-microsoft-com:office:office" xmlns:r="http://schemas.openxmlformats.org/officeDocument/2006/relationships" xmlns:m="http://schemas.openxmlformats.org/officeDocument/2006/math" xmlns:v="urn:schemas-microsoft-com:vml" xmlns:wp14="http://schemas.microsoft.com/office/word/2010/wordprocessingDrawing" xmlns:wp="http://schemas.openxmlformats.org/drawingml/2006/wordprocessingDrawing" xmlns:w10="urn:schemas-microsoft-com:office:word" xmlns:w="http://schemas.openxmlformats.org/wordprocessingml/2006/main" xmlns:w14="http://schemas.microsoft.com/office/word/2010/wordml" xmlns:w15="http://schemas.microsoft.com/office/word/2012/wordml" xmlns:w16cex="http://schemas.microsoft.com/office/word/2018/wordml/cex" xmlns:w16cid="http://schemas.microsoft.com/office/word/2016/wordml/cid" xmlns:w16="http://schemas.microsoft.com/office/word/2018/wordml" xmlns:w16sdtdh="http://schemas.microsoft.com/office/word/2020/wordml/sdtdatahash" xmlns:w16se="http://schemas.microsoft.com/office/word/2015/wordml/symex" xmlns:wpg="http://schemas.microsoft.com/office/word/2010/wordprocessingGroup" xmlns:wpi="http://schemas.microsoft.com/office/word/2010/wordprocessingInk" xmlns:wne="http://schemas.microsoft.com/office/word/2006/wordml" xmlns:wps="http://schemas.microsoft.com/office/word/2010/wordprocessingShape" mc:Ignorable="w14 w15 w16se w16cid w16 w16cex w16sdtdh wp14">
+<w:hdr xmlns:wpc="http://schemas.microsoft.com/office/word/2010/wordprocessingCanvas" xmlns:cx="http://schemas.microsoft.com/office/drawing/2014/chartex" xmlns:cx1="http://schemas.microsoft.com/office/drawing/2015/9/8/chartex" xmlns:cx2="http://schemas.microsoft.com/office/drawing/2015/10/21/chartex" xmlns:cx3="http://schemas.microsoft.com/office/drawing/2016/5/9/chartex" xmlns:cx4="http://schemas.microsoft.com/office/drawing/2016/5/10/chartex" xmlns:cx5="http://schemas.microsoft.com/office/drawing/2016/5/11/chartex" xmlns:cx6="http://schemas.microsoft.com/office/drawing/2016/5/12/chartex" xmlns:cx7="http://schemas.microsoft.com/office/drawing/2016/5/13/chartex" xmlns:cx8="http://schemas.microsoft.com/office/drawing/2016/5/14/chartex" xmlns:mc="http://schemas.openxmlformats.org/markup-compatibility/2006" xmlns:aink="http://schemas.microsoft.com/office/drawing/2016/ink" xmlns:am3d="http://schemas.microsoft.com/office/drawing/2017/model3d" xmlns:o="urn:schemas-microsoft-com:office:office" xmlns:oel="http://schemas.microsoft.com/office/2019/extlst" xmlns:r="http://schemas.openxmlformats.org/officeDocument/2006/relationships" xmlns:m="http://schemas.openxmlformats.org/officeDocument/2006/math" xmlns:v="urn:schemas-microsoft-com:vml" xmlns:wp14="http://schemas.microsoft.com/office/word/2010/wordprocessingDrawing" xmlns:wp="http://schemas.openxmlformats.org/drawingml/2006/wordprocessingDrawing" xmlns:w10="urn:schemas-microsoft-com:office:word" xmlns:w="http://schemas.openxmlformats.org/wordprocessingml/2006/main" xmlns:w14="http://schemas.microsoft.com/office/word/2010/wordml" xmlns:w15="http://schemas.microsoft.com/office/word/2012/wordml" xmlns:w16cex="http://schemas.microsoft.com/office/word/2018/wordml/cex" xmlns:w16cid="http://schemas.microsoft.com/office/word/2016/wordml/cid" xmlns:w16="http://schemas.microsoft.com/office/word/2018/wordml" xmlns:w16sdtdh="http://schemas.microsoft.com/office/word/2020/wordml/sdtdatahash" xmlns:w16se="http://schemas.microsoft.com/office/word/2015/wordml/symex" xmlns:wpg="http://schemas.microsoft.com/office/word/2010/wordprocessingGroup" xmlns:wpi="http://schemas.microsoft.com/office/word/2010/wordprocessingInk" xmlns:wne="http://schemas.microsoft.com/office/word/2006/wordml" xmlns:wps="http://schemas.microsoft.com/office/word/2010/wordprocessingShape" mc:Ignorable="w14 w15 w16se w16cid w16 w16cex w16sdtdh wp14">
   <w:p>
     <w:pPr>
       <w:tabs>
@@ -4312,13 +4488,13 @@
 </file>
 
 <file path=word/header3.xml><?xml version="1.0" encoding="utf-8"?>
-<w:hdr xmlns:wpc="http://schemas.microsoft.com/office/word/2010/wordprocessingCanvas" xmlns:cx="http://schemas.microsoft.com/office/drawing/2014/chartex" xmlns:cx1="http://schemas.microsoft.com/office/drawing/2015/9/8/chartex" xmlns:cx2="http://schemas.microsoft.com/office/drawing/2015/10/21/chartex" xmlns:cx3="http://schemas.microsoft.com/office/drawing/2016/5/9/chartex" xmlns:cx4="http://schemas.microsoft.com/office/drawing/2016/5/10/chartex" xmlns:cx5="http://schemas.microsoft.com/office/drawing/2016/5/11/chartex" xmlns:cx6="http://schemas.microsoft.com/office/drawing/2016/5/12/chartex" xmlns:cx7="http://schemas.microsoft.com/office/drawing/2016/5/13/chartex" xmlns:cx8="http://schemas.microsoft.com/office/drawing/2016/5/14/chartex" xmlns:mc="http://schemas.openxmlformats.org/markup-compatibility/2006" xmlns:aink="http://schemas.microsoft.com/office/drawing/2016/ink" xmlns:am3d="http://schemas.microsoft.com/office/drawing/2017/model3d" xmlns:o="urn:schemas-microsoft-com:office:office" xmlns:r="http://schemas.openxmlformats.org/officeDocument/2006/relationships" xmlns:m="http://schemas.openxmlformats.org/officeDocument/2006/math" xmlns:v="urn:schemas-microsoft-com:vml" xmlns:wp14="http://schemas.microsoft.com/office/word/2010/wordprocessingDrawing" xmlns:wp="http://schemas.openxmlformats.org/drawingml/2006/wordprocessingDrawing" xmlns:w10="urn:schemas-microsoft-com:office:word" xmlns:w="http://schemas.openxmlformats.org/wordprocessingml/2006/main" xmlns:w14="http://schemas.microsoft.com/office/word/2010/wordml" xmlns:w15="http://schemas.microsoft.com/office/word/2012/wordml" xmlns:w16cex="http://schemas.microsoft.com/office/word/2018/wordml/cex" xmlns:w16cid="http://schemas.microsoft.com/office/word/2016/wordml/cid" xmlns:w16="http://schemas.microsoft.com/office/word/2018/wordml" xmlns:w16sdtdh="http://schemas.microsoft.com/office/word/2020/wordml/sdtdatahash" xmlns:w16se="http://schemas.microsoft.com/office/word/2015/wordml/symex" xmlns:wpg="http://schemas.microsoft.com/office/word/2010/wordprocessingGroup" xmlns:wpi="http://schemas.microsoft.com/office/word/2010/wordprocessingInk" xmlns:wne="http://schemas.microsoft.com/office/word/2006/wordml" xmlns:wps="http://schemas.microsoft.com/office/word/2010/wordprocessingShape" mc:Ignorable="w14 w15 w16se w16cid w16 w16cex w16sdtdh wp14">
+<w:hdr xmlns:wpc="http://schemas.microsoft.com/office/word/2010/wordprocessingCanvas" xmlns:cx="http://schemas.microsoft.com/office/drawing/2014/chartex" xmlns:cx1="http://schemas.microsoft.com/office/drawing/2015/9/8/chartex" xmlns:cx2="http://schemas.microsoft.com/office/drawing/2015/10/21/chartex" xmlns:cx3="http://schemas.microsoft.com/office/drawing/2016/5/9/chartex" xmlns:cx4="http://schemas.microsoft.com/office/drawing/2016/5/10/chartex" xmlns:cx5="http://schemas.microsoft.com/office/drawing/2016/5/11/chartex" xmlns:cx6="http://schemas.microsoft.com/office/drawing/2016/5/12/chartex" xmlns:cx7="http://schemas.microsoft.com/office/drawing/2016/5/13/chartex" xmlns:cx8="http://schemas.microsoft.com/office/drawing/2016/5/14/chartex" xmlns:mc="http://schemas.openxmlformats.org/markup-compatibility/2006" xmlns:aink="http://schemas.microsoft.com/office/drawing/2016/ink" xmlns:am3d="http://schemas.microsoft.com/office/drawing/2017/model3d" xmlns:o="urn:schemas-microsoft-com:office:office" xmlns:oel="http://schemas.microsoft.com/office/2019/extlst" xmlns:r="http://schemas.openxmlformats.org/officeDocument/2006/relationships" xmlns:m="http://schemas.openxmlformats.org/officeDocument/2006/math" xmlns:v="urn:schemas-microsoft-com:vml" xmlns:wp14="http://schemas.microsoft.com/office/word/2010/wordprocessingDrawing" xmlns:wp="http://schemas.openxmlformats.org/drawingml/2006/wordprocessingDrawing" xmlns:w10="urn:schemas-microsoft-com:office:word" xmlns:w="http://schemas.openxmlformats.org/wordprocessingml/2006/main" xmlns:w14="http://schemas.microsoft.com/office/word/2010/wordml" xmlns:w15="http://schemas.microsoft.com/office/word/2012/wordml" xmlns:w16cex="http://schemas.microsoft.com/office/word/2018/wordml/cex" xmlns:w16cid="http://schemas.microsoft.com/office/word/2016/wordml/cid" xmlns:w16="http://schemas.microsoft.com/office/word/2018/wordml" xmlns:w16sdtdh="http://schemas.microsoft.com/office/word/2020/wordml/sdtdatahash" xmlns:w16se="http://schemas.microsoft.com/office/word/2015/wordml/symex" xmlns:wpg="http://schemas.microsoft.com/office/word/2010/wordprocessingGroup" xmlns:wpi="http://schemas.microsoft.com/office/word/2010/wordprocessingInk" xmlns:wne="http://schemas.microsoft.com/office/word/2006/wordml" xmlns:wps="http://schemas.microsoft.com/office/word/2010/wordprocessingShape" mc:Ignorable="w14 w15 w16se w16cid w16 w16cex w16sdtdh wp14">
   <w:p/>
 </w:hdr>
 </file>
 
 <file path=word/numbering.xml><?xml version="1.0" encoding="utf-8"?>
-<w:numbering xmlns:wpc="http://schemas.microsoft.com/office/word/2010/wordprocessingCanvas" xmlns:cx="http://schemas.microsoft.com/office/drawing/2014/chartex" xmlns:cx1="http://schemas.microsoft.com/office/drawing/2015/9/8/chartex" xmlns:cx2="http://schemas.microsoft.com/office/drawing/2015/10/21/chartex" xmlns:cx3="http://schemas.microsoft.com/office/drawing/2016/5/9/chartex" xmlns:cx4="http://schemas.microsoft.com/office/drawing/2016/5/10/chartex" xmlns:cx5="http://schemas.microsoft.com/office/drawing/2016/5/11/chartex" xmlns:cx6="http://schemas.microsoft.com/office/drawing/2016/5/12/chartex" xmlns:cx7="http://schemas.microsoft.com/office/drawing/2016/5/13/chartex" xmlns:cx8="http://schemas.microsoft.com/office/drawing/2016/5/14/chartex" xmlns:mc="http://schemas.openxmlformats.org/markup-compatibility/2006" xmlns:aink="http://schemas.microsoft.com/office/drawing/2016/ink" xmlns:am3d="http://schemas.microsoft.com/office/drawing/2017/model3d" xmlns:o="urn:schemas-microsoft-com:office:office" xmlns:r="http://schemas.openxmlformats.org/officeDocument/2006/relationships" xmlns:m="http://schemas.openxmlformats.org/officeDocument/2006/math" xmlns:v="urn:schemas-microsoft-com:vml" xmlns:wp14="http://schemas.microsoft.com/office/word/2010/wordprocessingDrawing" xmlns:wp="http://schemas.openxmlformats.org/drawingml/2006/wordprocessingDrawing" xmlns:w10="urn:schemas-microsoft-com:office:word" xmlns:w="http://schemas.openxmlformats.org/wordprocessingml/2006/main" xmlns:w14="http://schemas.microsoft.com/office/word/2010/wordml" xmlns:w15="http://schemas.microsoft.com/office/word/2012/wordml" xmlns:w16cex="http://schemas.microsoft.com/office/word/2018/wordml/cex" xmlns:w16cid="http://schemas.microsoft.com/office/word/2016/wordml/cid" xmlns:w16="http://schemas.microsoft.com/office/word/2018/wordml" xmlns:w16sdtdh="http://schemas.microsoft.com/office/word/2020/wordml/sdtdatahash" xmlns:w16se="http://schemas.microsoft.com/office/word/2015/wordml/symex" xmlns:wpg="http://schemas.microsoft.com/office/word/2010/wordprocessingGroup" xmlns:wpi="http://schemas.microsoft.com/office/word/2010/wordprocessingInk" xmlns:wne="http://schemas.microsoft.com/office/word/2006/wordml" xmlns:wps="http://schemas.microsoft.com/office/word/2010/wordprocessingShape" mc:Ignorable="w14 w15 w16se w16cid w16 w16cex w16sdtdh wp14">
+<w:numbering xmlns:wpc="http://schemas.microsoft.com/office/word/2010/wordprocessingCanvas" xmlns:cx="http://schemas.microsoft.com/office/drawing/2014/chartex" xmlns:cx1="http://schemas.microsoft.com/office/drawing/2015/9/8/chartex" xmlns:cx2="http://schemas.microsoft.com/office/drawing/2015/10/21/chartex" xmlns:cx3="http://schemas.microsoft.com/office/drawing/2016/5/9/chartex" xmlns:cx4="http://schemas.microsoft.com/office/drawing/2016/5/10/chartex" xmlns:cx5="http://schemas.microsoft.com/office/drawing/2016/5/11/chartex" xmlns:cx6="http://schemas.microsoft.com/office/drawing/2016/5/12/chartex" xmlns:cx7="http://schemas.microsoft.com/office/drawing/2016/5/13/chartex" xmlns:cx8="http://schemas.microsoft.com/office/drawing/2016/5/14/chartex" xmlns:mc="http://schemas.openxmlformats.org/markup-compatibility/2006" xmlns:aink="http://schemas.microsoft.com/office/drawing/2016/ink" xmlns:am3d="http://schemas.microsoft.com/office/drawing/2017/model3d" xmlns:o="urn:schemas-microsoft-com:office:office" xmlns:oel="http://schemas.microsoft.com/office/2019/extlst" xmlns:r="http://schemas.openxmlformats.org/officeDocument/2006/relationships" xmlns:m="http://schemas.openxmlformats.org/officeDocument/2006/math" xmlns:v="urn:schemas-microsoft-com:vml" xmlns:wp14="http://schemas.microsoft.com/office/word/2010/wordprocessingDrawing" xmlns:wp="http://schemas.openxmlformats.org/drawingml/2006/wordprocessingDrawing" xmlns:w10="urn:schemas-microsoft-com:office:word" xmlns:w="http://schemas.openxmlformats.org/wordprocessingml/2006/main" xmlns:w14="http://schemas.microsoft.com/office/word/2010/wordml" xmlns:w15="http://schemas.microsoft.com/office/word/2012/wordml" xmlns:w16cex="http://schemas.microsoft.com/office/word/2018/wordml/cex" xmlns:w16cid="http://schemas.microsoft.com/office/word/2016/wordml/cid" xmlns:w16="http://schemas.microsoft.com/office/word/2018/wordml" xmlns:w16sdtdh="http://schemas.microsoft.com/office/word/2020/wordml/sdtdatahash" xmlns:w16se="http://schemas.microsoft.com/office/word/2015/wordml/symex" xmlns:wpg="http://schemas.microsoft.com/office/word/2010/wordprocessingGroup" xmlns:wpi="http://schemas.microsoft.com/office/word/2010/wordprocessingInk" xmlns:wne="http://schemas.microsoft.com/office/word/2006/wordml" xmlns:wps="http://schemas.microsoft.com/office/word/2010/wordprocessingShape" mc:Ignorable="w14 w15 w16se w16cid w16 w16cex w16sdtdh wp14">
   <w:abstractNum w:abstractNumId="0" w15:restartNumberingAfterBreak="0">
     <w:nsid w:val="023B4A40"/>
     <w:multiLevelType w:val="hybridMultilevel"/>
@@ -6267,6 +6443,92 @@
     </w:lvl>
   </w:abstractNum>
   <w:abstractNum w:abstractNumId="15" w15:restartNumberingAfterBreak="0">
+    <w:nsid w:val="5B8669A7"/>
+    <w:multiLevelType w:val="hybridMultilevel"/>
+    <w:tmpl w:val="0C7AE56C"/>
+    <w:lvl w:ilvl="0" w:tplc="0409000F">
+      <w:start w:val="1"/>
+      <w:numFmt w:val="decimal"/>
+      <w:lvlText w:val="%1."/>
+      <w:lvlJc w:val="left"/>
+      <w:pPr>
+        <w:ind w:left="720" w:hanging="360"/>
+      </w:pPr>
+    </w:lvl>
+    <w:lvl w:ilvl="1" w:tplc="04090019" w:tentative="1">
+      <w:start w:val="1"/>
+      <w:numFmt w:val="lowerLetter"/>
+      <w:lvlText w:val="%2."/>
+      <w:lvlJc w:val="left"/>
+      <w:pPr>
+        <w:ind w:left="1440" w:hanging="360"/>
+      </w:pPr>
+    </w:lvl>
+    <w:lvl w:ilvl="2" w:tplc="0409001B" w:tentative="1">
+      <w:start w:val="1"/>
+      <w:numFmt w:val="lowerRoman"/>
+      <w:lvlText w:val="%3."/>
+      <w:lvlJc w:val="right"/>
+      <w:pPr>
+        <w:ind w:left="2160" w:hanging="180"/>
+      </w:pPr>
+    </w:lvl>
+    <w:lvl w:ilvl="3" w:tplc="0409000F" w:tentative="1">
+      <w:start w:val="1"/>
+      <w:numFmt w:val="decimal"/>
+      <w:lvlText w:val="%4."/>
+      <w:lvlJc w:val="left"/>
+      <w:pPr>
+        <w:ind w:left="2880" w:hanging="360"/>
+      </w:pPr>
+    </w:lvl>
+    <w:lvl w:ilvl="4" w:tplc="04090019" w:tentative="1">
+      <w:start w:val="1"/>
+      <w:numFmt w:val="lowerLetter"/>
+      <w:lvlText w:val="%5."/>
+      <w:lvlJc w:val="left"/>
+      <w:pPr>
+        <w:ind w:left="3600" w:hanging="360"/>
+      </w:pPr>
+    </w:lvl>
+    <w:lvl w:ilvl="5" w:tplc="0409001B" w:tentative="1">
+      <w:start w:val="1"/>
+      <w:numFmt w:val="lowerRoman"/>
+      <w:lvlText w:val="%6."/>
+      <w:lvlJc w:val="right"/>
+      <w:pPr>
+        <w:ind w:left="4320" w:hanging="180"/>
+      </w:pPr>
+    </w:lvl>
+    <w:lvl w:ilvl="6" w:tplc="0409000F" w:tentative="1">
+      <w:start w:val="1"/>
+      <w:numFmt w:val="decimal"/>
+      <w:lvlText w:val="%7."/>
+      <w:lvlJc w:val="left"/>
+      <w:pPr>
+        <w:ind w:left="5040" w:hanging="360"/>
+      </w:pPr>
+    </w:lvl>
+    <w:lvl w:ilvl="7" w:tplc="04090019" w:tentative="1">
+      <w:start w:val="1"/>
+      <w:numFmt w:val="lowerLetter"/>
+      <w:lvlText w:val="%8."/>
+      <w:lvlJc w:val="left"/>
+      <w:pPr>
+        <w:ind w:left="5760" w:hanging="360"/>
+      </w:pPr>
+    </w:lvl>
+    <w:lvl w:ilvl="8" w:tplc="0409001B" w:tentative="1">
+      <w:start w:val="1"/>
+      <w:numFmt w:val="lowerRoman"/>
+      <w:lvlText w:val="%9."/>
+      <w:lvlJc w:val="right"/>
+      <w:pPr>
+        <w:ind w:left="6480" w:hanging="180"/>
+      </w:pPr>
+    </w:lvl>
+  </w:abstractNum>
+  <w:abstractNum w:abstractNumId="16" w15:restartNumberingAfterBreak="0">
     <w:nsid w:val="6250627F"/>
     <w:multiLevelType w:val="multilevel"/>
     <w:tmpl w:val="D0B44530"/>
@@ -6490,7 +6752,93 @@
       </w:rPr>
     </w:lvl>
   </w:abstractNum>
-  <w:abstractNum w:abstractNumId="16" w15:restartNumberingAfterBreak="0">
+  <w:abstractNum w:abstractNumId="17" w15:restartNumberingAfterBreak="0">
+    <w:nsid w:val="66ED5944"/>
+    <w:multiLevelType w:val="hybridMultilevel"/>
+    <w:tmpl w:val="AD0892C8"/>
+    <w:lvl w:ilvl="0" w:tplc="0409000F">
+      <w:start w:val="1"/>
+      <w:numFmt w:val="decimal"/>
+      <w:lvlText w:val="%1."/>
+      <w:lvlJc w:val="left"/>
+      <w:pPr>
+        <w:ind w:left="720" w:hanging="360"/>
+      </w:pPr>
+    </w:lvl>
+    <w:lvl w:ilvl="1" w:tplc="04090019" w:tentative="1">
+      <w:start w:val="1"/>
+      <w:numFmt w:val="lowerLetter"/>
+      <w:lvlText w:val="%2."/>
+      <w:lvlJc w:val="left"/>
+      <w:pPr>
+        <w:ind w:left="1440" w:hanging="360"/>
+      </w:pPr>
+    </w:lvl>
+    <w:lvl w:ilvl="2" w:tplc="0409001B" w:tentative="1">
+      <w:start w:val="1"/>
+      <w:numFmt w:val="lowerRoman"/>
+      <w:lvlText w:val="%3."/>
+      <w:lvlJc w:val="right"/>
+      <w:pPr>
+        <w:ind w:left="2160" w:hanging="180"/>
+      </w:pPr>
+    </w:lvl>
+    <w:lvl w:ilvl="3" w:tplc="0409000F" w:tentative="1">
+      <w:start w:val="1"/>
+      <w:numFmt w:val="decimal"/>
+      <w:lvlText w:val="%4."/>
+      <w:lvlJc w:val="left"/>
+      <w:pPr>
+        <w:ind w:left="2880" w:hanging="360"/>
+      </w:pPr>
+    </w:lvl>
+    <w:lvl w:ilvl="4" w:tplc="04090019" w:tentative="1">
+      <w:start w:val="1"/>
+      <w:numFmt w:val="lowerLetter"/>
+      <w:lvlText w:val="%5."/>
+      <w:lvlJc w:val="left"/>
+      <w:pPr>
+        <w:ind w:left="3600" w:hanging="360"/>
+      </w:pPr>
+    </w:lvl>
+    <w:lvl w:ilvl="5" w:tplc="0409001B" w:tentative="1">
+      <w:start w:val="1"/>
+      <w:numFmt w:val="lowerRoman"/>
+      <w:lvlText w:val="%6."/>
+      <w:lvlJc w:val="right"/>
+      <w:pPr>
+        <w:ind w:left="4320" w:hanging="180"/>
+      </w:pPr>
+    </w:lvl>
+    <w:lvl w:ilvl="6" w:tplc="0409000F" w:tentative="1">
+      <w:start w:val="1"/>
+      <w:numFmt w:val="decimal"/>
+      <w:lvlText w:val="%7."/>
+      <w:lvlJc w:val="left"/>
+      <w:pPr>
+        <w:ind w:left="5040" w:hanging="360"/>
+      </w:pPr>
+    </w:lvl>
+    <w:lvl w:ilvl="7" w:tplc="04090019" w:tentative="1">
+      <w:start w:val="1"/>
+      <w:numFmt w:val="lowerLetter"/>
+      <w:lvlText w:val="%8."/>
+      <w:lvlJc w:val="left"/>
+      <w:pPr>
+        <w:ind w:left="5760" w:hanging="360"/>
+      </w:pPr>
+    </w:lvl>
+    <w:lvl w:ilvl="8" w:tplc="0409001B" w:tentative="1">
+      <w:start w:val="1"/>
+      <w:numFmt w:val="lowerRoman"/>
+      <w:lvlText w:val="%9."/>
+      <w:lvlJc w:val="right"/>
+      <w:pPr>
+        <w:ind w:left="6480" w:hanging="180"/>
+      </w:pPr>
+    </w:lvl>
+  </w:abstractNum>
+  <w:abstractNum w:abstractNumId="18" w15:restartNumberingAfterBreak="0">
     <w:nsid w:val="6C097355"/>
     <w:multiLevelType w:val="hybridMultilevel"/>
     <w:tmpl w:val="CC4C2A76"/>
@@ -6576,7 +6924,7 @@
       </w:pPr>
     </w:lvl>
   </w:abstractNum>
-  <w:abstractNum w:abstractNumId="17" w15:restartNumberingAfterBreak="0">
+  <w:abstractNum w:abstractNumId="19" w15:restartNumberingAfterBreak="0">
     <w:nsid w:val="70C75A36"/>
     <w:multiLevelType w:val="hybridMultilevel"/>
     <w:tmpl w:val="150E3920"/>
@@ -6662,7 +7010,7 @@
       </w:pPr>
     </w:lvl>
   </w:abstractNum>
-  <w:abstractNum w:abstractNumId="18" w15:restartNumberingAfterBreak="0">
+  <w:abstractNum w:abstractNumId="20" w15:restartNumberingAfterBreak="0">
     <w:nsid w:val="72B0193B"/>
     <w:multiLevelType w:val="hybridMultilevel"/>
     <w:tmpl w:val="EFF29CB6"/>
@@ -6748,7 +7096,7 @@
       </w:pPr>
     </w:lvl>
   </w:abstractNum>
-  <w:abstractNum w:abstractNumId="19" w15:restartNumberingAfterBreak="0">
+  <w:abstractNum w:abstractNumId="21" w15:restartNumberingAfterBreak="0">
     <w:nsid w:val="789F46C6"/>
     <w:multiLevelType w:val="hybridMultilevel"/>
     <w:tmpl w:val="414C5110"/>
@@ -6850,7 +7198,7 @@
     <w:abstractNumId w:val="8"/>
   </w:num>
   <w:num w:numId="6" w16cid:durableId="22287976">
-    <w:abstractNumId w:val="15"/>
+    <w:abstractNumId w:val="16"/>
   </w:num>
   <w:num w:numId="7" w16cid:durableId="961499350">
     <w:abstractNumId w:val="9"/>
@@ -6865,16 +7213,16 @@
     <w:abstractNumId w:val="3"/>
   </w:num>
   <w:num w:numId="11" w16cid:durableId="612707618">
-    <w:abstractNumId w:val="19"/>
+    <w:abstractNumId w:val="21"/>
   </w:num>
   <w:num w:numId="12" w16cid:durableId="473717234">
     <w:abstractNumId w:val="10"/>
   </w:num>
   <w:num w:numId="13" w16cid:durableId="467164343">
-    <w:abstractNumId w:val="16"/>
+    <w:abstractNumId w:val="18"/>
   </w:num>
   <w:num w:numId="14" w16cid:durableId="616182831">
-    <w:abstractNumId w:val="17"/>
+    <w:abstractNumId w:val="19"/>
   </w:num>
   <w:num w:numId="15" w16cid:durableId="1240601667">
     <w:abstractNumId w:val="2"/>
@@ -6883,7 +7231,7 @@
     <w:abstractNumId w:val="11"/>
   </w:num>
   <w:num w:numId="17" w16cid:durableId="1357777272">
-    <w:abstractNumId w:val="18"/>
+    <w:abstractNumId w:val="20"/>
   </w:num>
   <w:num w:numId="18" w16cid:durableId="904802609">
     <w:abstractNumId w:val="7"/>
@@ -6893,6 +7241,12 @@
   </w:num>
   <w:num w:numId="20" w16cid:durableId="1391735253">
     <w:abstractNumId w:val="1"/>
+  </w:num>
+  <w:num w:numId="21" w16cid:durableId="419571910">
+    <w:abstractNumId w:val="17"/>
+  </w:num>
+  <w:num w:numId="22" w16cid:durableId="668362203">
+    <w:abstractNumId w:val="15"/>
   </w:num>
 </w:numbering>
 </file>

</xml_diff>